<commit_message>
- added user field: first _name, last_name, and address.
</commit_message>
<xml_diff>
--- a/docs/User Service API.docx
+++ b/docs/User Service API.docx
@@ -358,7 +358,6 @@
           <w:szCs w:val="44"/>
         </w:rPr>
       </w:pPr>
-      <w:proofErr w:type="spellStart"/>
       <w:r>
         <w:rPr>
           <w:rFonts w:asciiTheme="majorBidi" w:hAnsiTheme="majorBidi" w:cstheme="majorBidi"/>
@@ -367,7 +366,6 @@
         </w:rPr>
         <w:t>DateTime</w:t>
       </w:r>
-      <w:proofErr w:type="spellEnd"/>
     </w:p>
     <w:p>
       <w:pPr>
@@ -629,7 +627,6 @@
                 <w:szCs w:val="44"/>
               </w:rPr>
             </w:pPr>
-            <w:proofErr w:type="spellStart"/>
             <w:r>
               <w:rPr>
                 <w:rFonts w:asciiTheme="majorBidi" w:hAnsiTheme="majorBidi" w:cstheme="majorBidi"/>
@@ -639,7 +636,6 @@
               </w:rPr>
               <w:t>view_user</w:t>
             </w:r>
-            <w:proofErr w:type="spellEnd"/>
           </w:p>
         </w:tc>
         <w:tc>
@@ -685,7 +681,6 @@
                 <w:szCs w:val="44"/>
               </w:rPr>
             </w:pPr>
-            <w:proofErr w:type="spellStart"/>
             <w:r>
               <w:rPr>
                 <w:rFonts w:asciiTheme="majorBidi" w:hAnsiTheme="majorBidi" w:cstheme="majorBidi"/>
@@ -694,7 +689,6 @@
               </w:rPr>
               <w:t>change_user</w:t>
             </w:r>
-            <w:proofErr w:type="spellEnd"/>
           </w:p>
         </w:tc>
         <w:tc>
@@ -741,7 +735,6 @@
                 <w:szCs w:val="44"/>
               </w:rPr>
             </w:pPr>
-            <w:proofErr w:type="spellStart"/>
             <w:r>
               <w:rPr>
                 <w:rFonts w:asciiTheme="majorBidi" w:hAnsiTheme="majorBidi" w:cstheme="majorBidi"/>
@@ -750,7 +743,6 @@
               </w:rPr>
               <w:t>delete_user</w:t>
             </w:r>
-            <w:proofErr w:type="spellEnd"/>
           </w:p>
         </w:tc>
         <w:tc>
@@ -796,7 +788,6 @@
                 <w:szCs w:val="44"/>
               </w:rPr>
             </w:pPr>
-            <w:proofErr w:type="spellStart"/>
             <w:r>
               <w:rPr>
                 <w:rFonts w:asciiTheme="majorBidi" w:hAnsiTheme="majorBidi" w:cstheme="majorBidi"/>
@@ -805,7 +796,6 @@
               </w:rPr>
               <w:t>add_menu</w:t>
             </w:r>
-            <w:proofErr w:type="spellEnd"/>
           </w:p>
         </w:tc>
         <w:tc>
@@ -852,7 +842,6 @@
                 <w:szCs w:val="44"/>
               </w:rPr>
             </w:pPr>
-            <w:proofErr w:type="spellStart"/>
             <w:r>
               <w:rPr>
                 <w:rFonts w:asciiTheme="majorBidi" w:hAnsiTheme="majorBidi" w:cstheme="majorBidi"/>
@@ -861,7 +850,6 @@
               </w:rPr>
               <w:t>view_menu</w:t>
             </w:r>
-            <w:proofErr w:type="spellEnd"/>
           </w:p>
         </w:tc>
         <w:tc>
@@ -907,7 +895,6 @@
                 <w:szCs w:val="44"/>
               </w:rPr>
             </w:pPr>
-            <w:proofErr w:type="spellStart"/>
             <w:r>
               <w:rPr>
                 <w:rFonts w:asciiTheme="majorBidi" w:hAnsiTheme="majorBidi" w:cstheme="majorBidi"/>
@@ -916,7 +903,6 @@
               </w:rPr>
               <w:t>change_menu</w:t>
             </w:r>
-            <w:proofErr w:type="spellEnd"/>
           </w:p>
         </w:tc>
         <w:tc>
@@ -963,7 +949,6 @@
                 <w:szCs w:val="44"/>
               </w:rPr>
             </w:pPr>
-            <w:proofErr w:type="spellStart"/>
             <w:r>
               <w:rPr>
                 <w:rFonts w:asciiTheme="majorBidi" w:hAnsiTheme="majorBidi" w:cstheme="majorBidi"/>
@@ -972,7 +957,6 @@
               </w:rPr>
               <w:t>delete_menu</w:t>
             </w:r>
-            <w:proofErr w:type="spellEnd"/>
           </w:p>
         </w:tc>
         <w:tc>
@@ -1018,7 +1002,6 @@
                 <w:szCs w:val="44"/>
               </w:rPr>
             </w:pPr>
-            <w:proofErr w:type="spellStart"/>
             <w:r>
               <w:rPr>
                 <w:rFonts w:asciiTheme="majorBidi" w:hAnsiTheme="majorBidi" w:cstheme="majorBidi"/>
@@ -1027,7 +1010,6 @@
               </w:rPr>
               <w:t>add_order</w:t>
             </w:r>
-            <w:proofErr w:type="spellEnd"/>
           </w:p>
         </w:tc>
         <w:tc>
@@ -1333,7 +1315,6 @@
         </w:rPr>
         <w:t xml:space="preserve">: </w:t>
       </w:r>
-      <w:proofErr w:type="spellStart"/>
       <w:r>
         <w:rPr>
           <w:rFonts w:asciiTheme="majorBidi" w:hAnsiTheme="majorBidi" w:cstheme="majorBidi"/>
@@ -1343,86 +1324,21 @@
         </w:rPr>
         <w:t>view_user</w:t>
       </w:r>
-      <w:proofErr w:type="spellEnd"/>
-      <w:r>
-        <w:rPr>
-          <w:rFonts w:asciiTheme="majorBidi" w:hAnsiTheme="majorBidi" w:cstheme="majorBidi"/>
-          <w:sz w:val="36"/>
-          <w:szCs w:val="44"/>
-        </w:rPr>
-        <w:t xml:space="preserve">, </w:t>
-      </w:r>
-      <w:proofErr w:type="spellStart"/>
-      <w:r>
-        <w:rPr>
-          <w:rFonts w:asciiTheme="majorBidi" w:hAnsiTheme="majorBidi" w:cstheme="majorBidi"/>
-          <w:sz w:val="36"/>
-          <w:szCs w:val="44"/>
-        </w:rPr>
-        <w:t>change_user</w:t>
-      </w:r>
-      <w:proofErr w:type="spellEnd"/>
-      <w:r>
-        <w:rPr>
-          <w:rFonts w:asciiTheme="majorBidi" w:hAnsiTheme="majorBidi" w:cstheme="majorBidi"/>
-          <w:sz w:val="36"/>
-          <w:szCs w:val="44"/>
-        </w:rPr>
-        <w:t xml:space="preserve">, </w:t>
-      </w:r>
-      <w:proofErr w:type="spellStart"/>
-      <w:r>
-        <w:rPr>
-          <w:rFonts w:asciiTheme="majorBidi" w:hAnsiTheme="majorBidi" w:cstheme="majorBidi"/>
-          <w:sz w:val="36"/>
-          <w:szCs w:val="44"/>
-        </w:rPr>
-        <w:t>delete_user</w:t>
-      </w:r>
-      <w:proofErr w:type="spellEnd"/>
-      <w:r>
-        <w:rPr>
-          <w:rFonts w:asciiTheme="majorBidi" w:hAnsiTheme="majorBidi" w:cstheme="majorBidi"/>
-          <w:sz w:val="36"/>
-          <w:szCs w:val="44"/>
-        </w:rPr>
-        <w:t xml:space="preserve">, </w:t>
-      </w:r>
-      <w:proofErr w:type="spellStart"/>
-      <w:r>
-        <w:rPr>
-          <w:rFonts w:asciiTheme="majorBidi" w:hAnsiTheme="majorBidi" w:cstheme="majorBidi"/>
-          <w:sz w:val="36"/>
-          <w:szCs w:val="44"/>
-        </w:rPr>
-        <w:t>view_menu</w:t>
-      </w:r>
-      <w:proofErr w:type="spellEnd"/>
-      <w:r>
-        <w:rPr>
-          <w:rFonts w:asciiTheme="majorBidi" w:hAnsiTheme="majorBidi" w:cstheme="majorBidi"/>
-          <w:sz w:val="36"/>
-          <w:szCs w:val="44"/>
-        </w:rPr>
-        <w:t xml:space="preserve">, </w:t>
-      </w:r>
-      <w:proofErr w:type="spellStart"/>
-      <w:r>
-        <w:rPr>
-          <w:rFonts w:asciiTheme="majorBidi" w:hAnsiTheme="majorBidi" w:cstheme="majorBidi"/>
-          <w:sz w:val="36"/>
-          <w:szCs w:val="44"/>
-        </w:rPr>
-        <w:t>add_order</w:t>
-      </w:r>
-      <w:proofErr w:type="spellEnd"/>
-      <w:r>
-        <w:rPr>
-          <w:rFonts w:asciiTheme="majorBidi" w:hAnsiTheme="majorBidi" w:cstheme="majorBidi"/>
-          <w:sz w:val="36"/>
-          <w:szCs w:val="44"/>
-        </w:rPr>
-        <w:t xml:space="preserve">, view_ order, </w:t>
+      <w:r>
+        <w:rPr>
+          <w:rFonts w:asciiTheme="majorBidi" w:hAnsiTheme="majorBidi" w:cstheme="majorBidi"/>
+          <w:sz w:val="36"/>
+          <w:szCs w:val="44"/>
+        </w:rPr>
+        <w:t xml:space="preserve">, change_user, delete_user, view_menu, </w:t>
+      </w:r>
+      <w:r>
+        <w:rPr>
+          <w:rFonts w:asciiTheme="majorBidi" w:hAnsiTheme="majorBidi" w:cstheme="majorBidi"/>
+          <w:sz w:val="36"/>
+          <w:szCs w:val="44"/>
+        </w:rPr>
+        <w:t xml:space="preserve">add_order, view_ order, </w:t>
       </w:r>
       <w:r>
         <w:rPr>
@@ -1442,9 +1358,10 @@
       </w:r>
       <w:r>
         <w:rPr>
-          <w:rFonts w:asciiTheme="majorBidi" w:hAnsiTheme="majorBidi" w:cstheme="majorBidi"/>
-          <w:sz w:val="36"/>
-          <w:szCs w:val="44"/>
+          <w:rFonts w:asciiTheme="majorBidi" w:hAnsiTheme="majorBidi" w:cs="Angsana New"/>
+          <w:sz w:val="36"/>
+          <w:szCs w:val="36"/>
+          <w:cs/>
         </w:rPr>
         <w:t>.</w:t>
       </w:r>
@@ -1482,43 +1399,7 @@
           <w:sz w:val="36"/>
           <w:szCs w:val="44"/>
         </w:rPr>
-        <w:t xml:space="preserve"> predefined permission </w:t>
-      </w:r>
-      <w:proofErr w:type="spellStart"/>
-      <w:r>
-        <w:rPr>
-          <w:rFonts w:asciiTheme="majorBidi" w:hAnsiTheme="majorBidi" w:cstheme="majorBidi"/>
-          <w:sz w:val="36"/>
-          <w:szCs w:val="44"/>
-        </w:rPr>
-        <w:t>change_user</w:t>
-      </w:r>
-      <w:proofErr w:type="spellEnd"/>
-      <w:r>
-        <w:rPr>
-          <w:rFonts w:asciiTheme="majorBidi" w:hAnsiTheme="majorBidi" w:cstheme="majorBidi"/>
-          <w:sz w:val="36"/>
-          <w:szCs w:val="44"/>
-        </w:rPr>
-        <w:t xml:space="preserve"> and </w:t>
-      </w:r>
-      <w:proofErr w:type="spellStart"/>
-      <w:r>
-        <w:rPr>
-          <w:rFonts w:asciiTheme="majorBidi" w:hAnsiTheme="majorBidi" w:cstheme="majorBidi"/>
-          <w:sz w:val="36"/>
-          <w:szCs w:val="44"/>
-        </w:rPr>
-        <w:t>delete_user</w:t>
-      </w:r>
-      <w:proofErr w:type="spellEnd"/>
-      <w:r>
-        <w:rPr>
-          <w:rFonts w:asciiTheme="majorBidi" w:hAnsiTheme="majorBidi" w:cstheme="majorBidi"/>
-          <w:sz w:val="36"/>
-          <w:szCs w:val="44"/>
-        </w:rPr>
-        <w:t xml:space="preserve">  </w:t>
+        <w:t xml:space="preserve"> predefined permission change_user and delete_user  </w:t>
       </w:r>
     </w:p>
     <w:p>
@@ -1537,17 +1418,7 @@
           <w:sz w:val="36"/>
           <w:szCs w:val="44"/>
         </w:rPr>
-        <w:t xml:space="preserve">     with only itsel</w:t>
-      </w:r>
-      <w:bookmarkStart w:id="0" w:name="_GoBack"/>
-      <w:bookmarkEnd w:id="0"/>
-      <w:r>
-        <w:rPr>
-          <w:rFonts w:asciiTheme="majorBidi" w:hAnsiTheme="majorBidi" w:cstheme="majorBidi"/>
-          <w:sz w:val="36"/>
-          <w:szCs w:val="44"/>
-        </w:rPr>
-        <w:t>f</w:t>
+        <w:t xml:space="preserve">     with only itself</w:t>
       </w:r>
       <w:r>
         <w:rPr>
@@ -1617,7 +1488,6 @@
         </w:rPr>
         <w:t xml:space="preserve"> (/</w:t>
       </w:r>
-      <w:proofErr w:type="spellStart"/>
       <w:r>
         <w:rPr>
           <w:rFonts w:asciiTheme="majorBidi" w:hAnsiTheme="majorBidi" w:cstheme="majorBidi"/>
@@ -1626,7 +1496,6 @@
         </w:rPr>
         <w:t>sign_up</w:t>
       </w:r>
-      <w:proofErr w:type="spellEnd"/>
       <w:r>
         <w:rPr>
           <w:rFonts w:asciiTheme="majorBidi" w:hAnsiTheme="majorBidi" w:cs="Angsana New"/>
@@ -2019,7 +1888,6 @@
         </w:rPr>
         <w:t>": "</w:t>
       </w:r>
-      <w:proofErr w:type="spellStart"/>
       <w:r>
         <w:rPr>
           <w:rFonts w:asciiTheme="majorBidi" w:hAnsiTheme="majorBidi" w:cstheme="majorBidi"/>
@@ -2028,7 +1896,6 @@
         </w:rPr>
         <w:t>enceladus</w:t>
       </w:r>
-      <w:proofErr w:type="spellEnd"/>
       <w:r>
         <w:rPr>
           <w:rFonts w:asciiTheme="majorBidi" w:hAnsiTheme="majorBidi" w:cs="Angsana New"/>
@@ -2060,96 +1927,28 @@
       </w:pPr>
       <w:r>
         <w:rPr>
-          <w:rFonts w:asciiTheme="majorBidi" w:hAnsiTheme="majorBidi" w:cs="Angsana New"/>
-          <w:sz w:val="36"/>
-          <w:szCs w:val="36"/>
-          <w:cs/>
-        </w:rPr>
-        <w:t xml:space="preserve">            </w:t>
-      </w:r>
-      <w:r>
-        <w:rPr>
-          <w:rFonts w:asciiTheme="majorBidi" w:hAnsiTheme="majorBidi" w:cstheme="majorBidi"/>
-          <w:sz w:val="36"/>
-          <w:szCs w:val="44"/>
-        </w:rPr>
-        <w:tab/>
-      </w:r>
-      <w:r>
-        <w:rPr>
-          <w:rFonts w:asciiTheme="majorBidi" w:hAnsiTheme="majorBidi" w:cstheme="majorBidi"/>
-          <w:sz w:val="36"/>
-          <w:szCs w:val="44"/>
-        </w:rPr>
-        <w:tab/>
-      </w:r>
-      <w:r>
-        <w:rPr>
-          <w:rFonts w:asciiTheme="majorBidi" w:hAnsiTheme="majorBidi" w:cs="Angsana New"/>
-          <w:sz w:val="36"/>
-          <w:szCs w:val="36"/>
-          <w:cs/>
-        </w:rPr>
-        <w:t>"</w:t>
-      </w:r>
-      <w:r>
-        <w:rPr>
-          <w:rFonts w:asciiTheme="majorBidi" w:hAnsiTheme="majorBidi" w:cstheme="majorBidi"/>
-          <w:sz w:val="36"/>
-          <w:szCs w:val="44"/>
-        </w:rPr>
-        <w:t>email</w:t>
-      </w:r>
-      <w:r>
-        <w:rPr>
-          <w:rFonts w:asciiTheme="majorBidi" w:hAnsiTheme="majorBidi" w:cs="Angsana New"/>
-          <w:sz w:val="36"/>
-          <w:szCs w:val="36"/>
-          <w:cs/>
-        </w:rPr>
-        <w:t>": "</w:t>
-      </w:r>
-      <w:r>
-        <w:rPr>
-          <w:rFonts w:asciiTheme="majorBidi" w:hAnsiTheme="majorBidi" w:cstheme="majorBidi"/>
-          <w:sz w:val="36"/>
-          <w:szCs w:val="44"/>
-        </w:rPr>
-        <w:t>ice@ice</w:t>
-      </w:r>
-      <w:r>
-        <w:rPr>
-          <w:rFonts w:asciiTheme="majorBidi" w:hAnsiTheme="majorBidi" w:cs="Angsana New"/>
-          <w:sz w:val="36"/>
-          <w:szCs w:val="36"/>
-          <w:cs/>
-        </w:rPr>
-        <w:t>.</w:t>
-      </w:r>
-      <w:r>
-        <w:rPr>
-          <w:rFonts w:asciiTheme="majorBidi" w:hAnsiTheme="majorBidi" w:cstheme="majorBidi"/>
-          <w:sz w:val="36"/>
-          <w:szCs w:val="44"/>
-        </w:rPr>
-        <w:t>com</w:t>
-      </w:r>
-      <w:r>
-        <w:rPr>
-          <w:rFonts w:asciiTheme="majorBidi" w:hAnsiTheme="majorBidi" w:cs="Angsana New"/>
-          <w:sz w:val="36"/>
-          <w:szCs w:val="36"/>
-          <w:cs/>
-        </w:rPr>
-        <w:t>"</w:t>
-      </w:r>
-      <w:r>
-        <w:rPr>
-          <w:rFonts w:asciiTheme="majorBidi" w:hAnsiTheme="majorBidi" w:cstheme="majorBidi"/>
-          <w:sz w:val="36"/>
-          <w:szCs w:val="44"/>
-        </w:rPr>
-        <w:t>,</w:t>
+          <w:rFonts w:asciiTheme="majorBidi" w:hAnsiTheme="majorBidi" w:cstheme="majorBidi"/>
+          <w:sz w:val="36"/>
+          <w:szCs w:val="44"/>
+        </w:rPr>
+        <w:tab/>
+      </w:r>
+      <w:r>
+        <w:rPr>
+          <w:rFonts w:asciiTheme="majorBidi" w:hAnsiTheme="majorBidi" w:cstheme="majorBidi"/>
+          <w:sz w:val="36"/>
+          <w:szCs w:val="44"/>
+        </w:rPr>
+        <w:tab/>
+      </w:r>
+      <w:r>
+        <w:rPr>
+          <w:rFonts w:asciiTheme="majorBidi" w:hAnsiTheme="majorBidi" w:cstheme="majorBidi"/>
+          <w:sz w:val="36"/>
+          <w:szCs w:val="44"/>
+        </w:rPr>
+        <w:tab/>
+        <w:t>“first_name”: “ice_ngai”,</w:t>
       </w:r>
     </w:p>
     <w:p>
@@ -2165,79 +1964,28 @@
       </w:pPr>
       <w:r>
         <w:rPr>
-          <w:rFonts w:asciiTheme="majorBidi" w:hAnsiTheme="majorBidi" w:cs="Angsana New"/>
-          <w:sz w:val="36"/>
-          <w:szCs w:val="36"/>
-          <w:cs/>
-        </w:rPr>
-        <w:t xml:space="preserve">           </w:t>
-      </w:r>
-      <w:r>
-        <w:rPr>
-          <w:rFonts w:asciiTheme="majorBidi" w:hAnsiTheme="majorBidi" w:cstheme="majorBidi"/>
-          <w:sz w:val="36"/>
-          <w:szCs w:val="44"/>
-        </w:rPr>
-        <w:tab/>
-      </w:r>
-      <w:r>
-        <w:rPr>
-          <w:rFonts w:asciiTheme="majorBidi" w:hAnsiTheme="majorBidi" w:cstheme="majorBidi"/>
-          <w:sz w:val="36"/>
-          <w:szCs w:val="44"/>
-        </w:rPr>
-        <w:tab/>
-      </w:r>
-      <w:r>
-        <w:rPr>
-          <w:rFonts w:asciiTheme="majorBidi" w:hAnsiTheme="majorBidi" w:cs="Angsana New"/>
-          <w:sz w:val="36"/>
-          <w:szCs w:val="36"/>
-          <w:cs/>
-        </w:rPr>
-        <w:t xml:space="preserve"> "</w:t>
-      </w:r>
-      <w:r>
-        <w:rPr>
-          <w:rFonts w:asciiTheme="majorBidi" w:hAnsiTheme="majorBidi" w:cstheme="majorBidi"/>
-          <w:sz w:val="36"/>
-          <w:szCs w:val="44"/>
-        </w:rPr>
-        <w:t>password</w:t>
-      </w:r>
-      <w:r>
-        <w:rPr>
-          <w:rFonts w:asciiTheme="majorBidi" w:hAnsiTheme="majorBidi" w:cs="Angsana New"/>
-          <w:sz w:val="36"/>
-          <w:szCs w:val="36"/>
-          <w:cs/>
-        </w:rPr>
-        <w:t>": "</w:t>
-      </w:r>
-      <w:r>
-        <w:rPr>
-          <w:rFonts w:asciiTheme="majorBidi" w:hAnsiTheme="majorBidi" w:cstheme="majorBidi"/>
-          <w:sz w:val="36"/>
-          <w:szCs w:val="44"/>
-        </w:rPr>
-        <w:t>12345678</w:t>
-      </w:r>
-      <w:r>
-        <w:rPr>
-          <w:rFonts w:asciiTheme="majorBidi" w:hAnsiTheme="majorBidi" w:cs="Angsana New"/>
-          <w:sz w:val="36"/>
-          <w:szCs w:val="36"/>
-          <w:cs/>
-        </w:rPr>
-        <w:t>"</w:t>
-      </w:r>
-      <w:r>
-        <w:rPr>
-          <w:rFonts w:asciiTheme="majorBidi" w:hAnsiTheme="majorBidi" w:cstheme="majorBidi"/>
-          <w:sz w:val="36"/>
-          <w:szCs w:val="44"/>
-        </w:rPr>
-        <w:t>,</w:t>
+          <w:rFonts w:asciiTheme="majorBidi" w:hAnsiTheme="majorBidi" w:cstheme="majorBidi"/>
+          <w:sz w:val="36"/>
+          <w:szCs w:val="44"/>
+        </w:rPr>
+        <w:tab/>
+      </w:r>
+      <w:r>
+        <w:rPr>
+          <w:rFonts w:asciiTheme="majorBidi" w:hAnsiTheme="majorBidi" w:cstheme="majorBidi"/>
+          <w:sz w:val="36"/>
+          <w:szCs w:val="44"/>
+        </w:rPr>
+        <w:tab/>
+      </w:r>
+      <w:r>
+        <w:rPr>
+          <w:rFonts w:asciiTheme="majorBidi" w:hAnsiTheme="majorBidi" w:cstheme="majorBidi"/>
+          <w:sz w:val="36"/>
+          <w:szCs w:val="44"/>
+        </w:rPr>
+        <w:tab/>
+        <w:t>“last_name”: “jakaila”,</w:t>
       </w:r>
     </w:p>
     <w:p>
@@ -2253,6 +2001,43 @@
       </w:pPr>
       <w:r>
         <w:rPr>
+          <w:rFonts w:asciiTheme="majorBidi" w:hAnsiTheme="majorBidi" w:cstheme="majorBidi"/>
+          <w:sz w:val="36"/>
+          <w:szCs w:val="44"/>
+        </w:rPr>
+        <w:tab/>
+      </w:r>
+      <w:r>
+        <w:rPr>
+          <w:rFonts w:asciiTheme="majorBidi" w:hAnsiTheme="majorBidi" w:cstheme="majorBidi"/>
+          <w:sz w:val="36"/>
+          <w:szCs w:val="44"/>
+        </w:rPr>
+        <w:tab/>
+      </w:r>
+      <w:r>
+        <w:rPr>
+          <w:rFonts w:asciiTheme="majorBidi" w:hAnsiTheme="majorBidi" w:cstheme="majorBidi"/>
+          <w:sz w:val="36"/>
+          <w:szCs w:val="44"/>
+        </w:rPr>
+        <w:tab/>
+        <w:t>“address”: “more chit”,</w:t>
+      </w:r>
+    </w:p>
+    <w:p>
+      <w:pPr>
+        <w:pStyle w:val="ListParagraph"/>
+        <w:spacing w:after="0"/>
+        <w:ind w:left="1636"/>
+        <w:rPr>
+          <w:rFonts w:asciiTheme="majorBidi" w:hAnsiTheme="majorBidi" w:cstheme="majorBidi"/>
+          <w:sz w:val="36"/>
+          <w:szCs w:val="44"/>
+        </w:rPr>
+      </w:pPr>
+      <w:r>
+        <w:rPr>
           <w:rFonts w:asciiTheme="majorBidi" w:hAnsiTheme="majorBidi" w:cs="Angsana New"/>
           <w:sz w:val="36"/>
           <w:szCs w:val="36"/>
@@ -2285,7 +2070,200 @@
         </w:rPr>
         <w:t>"</w:t>
       </w:r>
-      <w:proofErr w:type="spellStart"/>
+      <w:r>
+        <w:rPr>
+          <w:rFonts w:asciiTheme="majorBidi" w:hAnsiTheme="majorBidi" w:cstheme="majorBidi"/>
+          <w:sz w:val="36"/>
+          <w:szCs w:val="44"/>
+        </w:rPr>
+        <w:t>email</w:t>
+      </w:r>
+      <w:r>
+        <w:rPr>
+          <w:rFonts w:asciiTheme="majorBidi" w:hAnsiTheme="majorBidi" w:cs="Angsana New"/>
+          <w:sz w:val="36"/>
+          <w:szCs w:val="36"/>
+          <w:cs/>
+        </w:rPr>
+        <w:t>": "</w:t>
+      </w:r>
+      <w:r>
+        <w:rPr>
+          <w:rFonts w:asciiTheme="majorBidi" w:hAnsiTheme="majorBidi" w:cstheme="majorBidi"/>
+          <w:sz w:val="36"/>
+          <w:szCs w:val="44"/>
+        </w:rPr>
+        <w:t>ice@ice</w:t>
+      </w:r>
+      <w:r>
+        <w:rPr>
+          <w:rFonts w:asciiTheme="majorBidi" w:hAnsiTheme="majorBidi" w:cs="Angsana New"/>
+          <w:sz w:val="36"/>
+          <w:szCs w:val="36"/>
+          <w:cs/>
+        </w:rPr>
+        <w:t>.</w:t>
+      </w:r>
+      <w:r>
+        <w:rPr>
+          <w:rFonts w:asciiTheme="majorBidi" w:hAnsiTheme="majorBidi" w:cstheme="majorBidi"/>
+          <w:sz w:val="36"/>
+          <w:szCs w:val="44"/>
+        </w:rPr>
+        <w:t>com</w:t>
+      </w:r>
+      <w:r>
+        <w:rPr>
+          <w:rFonts w:asciiTheme="majorBidi" w:hAnsiTheme="majorBidi" w:cs="Angsana New"/>
+          <w:sz w:val="36"/>
+          <w:szCs w:val="36"/>
+          <w:cs/>
+        </w:rPr>
+        <w:t>"</w:t>
+      </w:r>
+      <w:r>
+        <w:rPr>
+          <w:rFonts w:asciiTheme="majorBidi" w:hAnsiTheme="majorBidi" w:cstheme="majorBidi"/>
+          <w:sz w:val="36"/>
+          <w:szCs w:val="44"/>
+        </w:rPr>
+        <w:t>,</w:t>
+      </w:r>
+    </w:p>
+    <w:p>
+      <w:pPr>
+        <w:pStyle w:val="ListParagraph"/>
+        <w:spacing w:after="0"/>
+        <w:ind w:left="1636"/>
+        <w:rPr>
+          <w:rFonts w:asciiTheme="majorBidi" w:hAnsiTheme="majorBidi" w:cstheme="majorBidi"/>
+          <w:sz w:val="36"/>
+          <w:szCs w:val="44"/>
+        </w:rPr>
+      </w:pPr>
+      <w:r>
+        <w:rPr>
+          <w:rFonts w:asciiTheme="majorBidi" w:hAnsiTheme="majorBidi" w:cs="Angsana New"/>
+          <w:sz w:val="36"/>
+          <w:szCs w:val="36"/>
+          <w:cs/>
+        </w:rPr>
+        <w:lastRenderedPageBreak/>
+        <w:t xml:space="preserve">           </w:t>
+      </w:r>
+      <w:r>
+        <w:rPr>
+          <w:rFonts w:asciiTheme="majorBidi" w:hAnsiTheme="majorBidi" w:cstheme="majorBidi"/>
+          <w:sz w:val="36"/>
+          <w:szCs w:val="44"/>
+        </w:rPr>
+        <w:tab/>
+      </w:r>
+      <w:r>
+        <w:rPr>
+          <w:rFonts w:asciiTheme="majorBidi" w:hAnsiTheme="majorBidi" w:cstheme="majorBidi"/>
+          <w:sz w:val="36"/>
+          <w:szCs w:val="44"/>
+        </w:rPr>
+        <w:tab/>
+      </w:r>
+      <w:r>
+        <w:rPr>
+          <w:rFonts w:asciiTheme="majorBidi" w:hAnsiTheme="majorBidi" w:cs="Angsana New"/>
+          <w:sz w:val="36"/>
+          <w:szCs w:val="36"/>
+          <w:cs/>
+        </w:rPr>
+        <w:t xml:space="preserve"> "</w:t>
+      </w:r>
+      <w:r>
+        <w:rPr>
+          <w:rFonts w:asciiTheme="majorBidi" w:hAnsiTheme="majorBidi" w:cstheme="majorBidi"/>
+          <w:sz w:val="36"/>
+          <w:szCs w:val="44"/>
+        </w:rPr>
+        <w:t>password</w:t>
+      </w:r>
+      <w:r>
+        <w:rPr>
+          <w:rFonts w:asciiTheme="majorBidi" w:hAnsiTheme="majorBidi" w:cs="Angsana New"/>
+          <w:sz w:val="36"/>
+          <w:szCs w:val="36"/>
+          <w:cs/>
+        </w:rPr>
+        <w:t>": "</w:t>
+      </w:r>
+      <w:r>
+        <w:rPr>
+          <w:rFonts w:asciiTheme="majorBidi" w:hAnsiTheme="majorBidi" w:cstheme="majorBidi"/>
+          <w:sz w:val="36"/>
+          <w:szCs w:val="44"/>
+        </w:rPr>
+        <w:t>12345678</w:t>
+      </w:r>
+      <w:r>
+        <w:rPr>
+          <w:rFonts w:asciiTheme="majorBidi" w:hAnsiTheme="majorBidi" w:cs="Angsana New"/>
+          <w:sz w:val="36"/>
+          <w:szCs w:val="36"/>
+          <w:cs/>
+        </w:rPr>
+        <w:t>"</w:t>
+      </w:r>
+      <w:r>
+        <w:rPr>
+          <w:rFonts w:asciiTheme="majorBidi" w:hAnsiTheme="majorBidi" w:cstheme="majorBidi"/>
+          <w:sz w:val="36"/>
+          <w:szCs w:val="44"/>
+        </w:rPr>
+        <w:t>,</w:t>
+      </w:r>
+    </w:p>
+    <w:p>
+      <w:pPr>
+        <w:pStyle w:val="ListParagraph"/>
+        <w:spacing w:after="0"/>
+        <w:ind w:left="1636"/>
+        <w:rPr>
+          <w:rFonts w:asciiTheme="majorBidi" w:hAnsiTheme="majorBidi" w:cstheme="majorBidi"/>
+          <w:sz w:val="36"/>
+          <w:szCs w:val="44"/>
+        </w:rPr>
+      </w:pPr>
+      <w:r>
+        <w:rPr>
+          <w:rFonts w:asciiTheme="majorBidi" w:hAnsiTheme="majorBidi" w:cs="Angsana New"/>
+          <w:sz w:val="36"/>
+          <w:szCs w:val="36"/>
+          <w:cs/>
+        </w:rPr>
+        <w:t xml:space="preserve">            </w:t>
+      </w:r>
+      <w:r>
+        <w:rPr>
+          <w:rFonts w:asciiTheme="majorBidi" w:hAnsiTheme="majorBidi" w:cstheme="majorBidi"/>
+          <w:sz w:val="36"/>
+          <w:szCs w:val="44"/>
+        </w:rPr>
+        <w:tab/>
+      </w:r>
+      <w:r>
+        <w:rPr>
+          <w:rFonts w:asciiTheme="majorBidi" w:hAnsiTheme="majorBidi" w:cstheme="majorBidi"/>
+          <w:sz w:val="36"/>
+          <w:szCs w:val="44"/>
+        </w:rPr>
+        <w:tab/>
+      </w:r>
+      <w:r>
+        <w:rPr>
+          <w:rFonts w:asciiTheme="majorBidi" w:hAnsiTheme="majorBidi" w:cs="Angsana New"/>
+          <w:sz w:val="36"/>
+          <w:szCs w:val="36"/>
+          <w:cs/>
+        </w:rPr>
+        <w:t>"</w:t>
+      </w:r>
       <w:r>
         <w:rPr>
           <w:rFonts w:asciiTheme="majorBidi" w:hAnsiTheme="majorBidi" w:cstheme="majorBidi"/>
@@ -2294,7 +2272,6 @@
         </w:rPr>
         <w:t>confirm_password</w:t>
       </w:r>
-      <w:proofErr w:type="spellEnd"/>
       <w:r>
         <w:rPr>
           <w:rFonts w:asciiTheme="majorBidi" w:hAnsiTheme="majorBidi" w:cs="Angsana New"/>
@@ -2372,7 +2349,6 @@
           <w:sz w:val="36"/>
           <w:szCs w:val="44"/>
         </w:rPr>
-        <w:lastRenderedPageBreak/>
         <w:t xml:space="preserve">Response </w:t>
       </w:r>
       <w:r>
@@ -2724,7 +2700,6 @@
         </w:rPr>
         <w:t>"</w:t>
       </w:r>
-      <w:proofErr w:type="spellStart"/>
       <w:r>
         <w:rPr>
           <w:rFonts w:asciiTheme="majorBidi" w:hAnsiTheme="majorBidi" w:cstheme="majorBidi"/>
@@ -2733,7 +2708,6 @@
         </w:rPr>
         <w:t>user_data</w:t>
       </w:r>
-      <w:proofErr w:type="spellEnd"/>
       <w:r>
         <w:rPr>
           <w:rFonts w:asciiTheme="majorBidi" w:hAnsiTheme="majorBidi" w:cs="Angsana New"/>
@@ -2915,7 +2889,6 @@
         </w:rPr>
         <w:t>": "</w:t>
       </w:r>
-      <w:proofErr w:type="spellStart"/>
       <w:r>
         <w:rPr>
           <w:rFonts w:asciiTheme="majorBidi" w:hAnsiTheme="majorBidi" w:cstheme="majorBidi"/>
@@ -2924,7 +2897,6 @@
         </w:rPr>
         <w:t>enceladus</w:t>
       </w:r>
-      <w:proofErr w:type="spellEnd"/>
       <w:r>
         <w:rPr>
           <w:rFonts w:asciiTheme="majorBidi" w:hAnsiTheme="majorBidi" w:cs="Angsana New"/>
@@ -2941,478 +2913,6 @@
           <w:szCs w:val="44"/>
         </w:rPr>
         <w:t>,</w:t>
-      </w:r>
-    </w:p>
-    <w:p>
-      <w:pPr>
-        <w:pStyle w:val="ListParagraph"/>
-        <w:ind w:left="1636"/>
-        <w:rPr>
-          <w:rFonts w:asciiTheme="majorBidi" w:hAnsiTheme="majorBidi" w:cstheme="majorBidi"/>
-          <w:sz w:val="36"/>
-          <w:szCs w:val="44"/>
-        </w:rPr>
-      </w:pPr>
-      <w:r>
-        <w:rPr>
-          <w:rFonts w:asciiTheme="majorBidi" w:hAnsiTheme="majorBidi" w:cs="Angsana New"/>
-          <w:sz w:val="36"/>
-          <w:szCs w:val="36"/>
-          <w:cs/>
-        </w:rPr>
-        <w:t xml:space="preserve">                        </w:t>
-      </w:r>
-      <w:r>
-        <w:rPr>
-          <w:rFonts w:asciiTheme="majorBidi" w:hAnsiTheme="majorBidi" w:cstheme="majorBidi"/>
-          <w:sz w:val="36"/>
-          <w:szCs w:val="44"/>
-        </w:rPr>
-        <w:tab/>
-      </w:r>
-      <w:r>
-        <w:rPr>
-          <w:rFonts w:asciiTheme="majorBidi" w:hAnsiTheme="majorBidi" w:cstheme="majorBidi"/>
-          <w:sz w:val="36"/>
-          <w:szCs w:val="44"/>
-        </w:rPr>
-        <w:tab/>
-      </w:r>
-      <w:r>
-        <w:rPr>
-          <w:rFonts w:asciiTheme="majorBidi" w:hAnsiTheme="majorBidi" w:cstheme="majorBidi"/>
-          <w:sz w:val="36"/>
-          <w:szCs w:val="44"/>
-        </w:rPr>
-        <w:tab/>
-      </w:r>
-      <w:r>
-        <w:rPr>
-          <w:rFonts w:asciiTheme="majorBidi" w:hAnsiTheme="majorBidi" w:cstheme="majorBidi"/>
-          <w:sz w:val="36"/>
-          <w:szCs w:val="44"/>
-        </w:rPr>
-        <w:tab/>
-      </w:r>
-      <w:r>
-        <w:rPr>
-          <w:rFonts w:asciiTheme="majorBidi" w:hAnsiTheme="majorBidi" w:cs="Angsana New"/>
-          <w:sz w:val="36"/>
-          <w:szCs w:val="36"/>
-          <w:cs/>
-        </w:rPr>
-        <w:t>"</w:t>
-      </w:r>
-      <w:r>
-        <w:rPr>
-          <w:rFonts w:asciiTheme="majorBidi" w:hAnsiTheme="majorBidi" w:cstheme="majorBidi"/>
-          <w:sz w:val="36"/>
-          <w:szCs w:val="44"/>
-        </w:rPr>
-        <w:t>email</w:t>
-      </w:r>
-      <w:r>
-        <w:rPr>
-          <w:rFonts w:asciiTheme="majorBidi" w:hAnsiTheme="majorBidi" w:cs="Angsana New"/>
-          <w:sz w:val="36"/>
-          <w:szCs w:val="36"/>
-          <w:cs/>
-        </w:rPr>
-        <w:t>": "</w:t>
-      </w:r>
-      <w:r>
-        <w:rPr>
-          <w:rFonts w:asciiTheme="majorBidi" w:hAnsiTheme="majorBidi" w:cstheme="majorBidi"/>
-          <w:sz w:val="36"/>
-          <w:szCs w:val="44"/>
-        </w:rPr>
-        <w:t>ice@ice</w:t>
-      </w:r>
-      <w:r>
-        <w:rPr>
-          <w:rFonts w:asciiTheme="majorBidi" w:hAnsiTheme="majorBidi" w:cs="Angsana New"/>
-          <w:sz w:val="36"/>
-          <w:szCs w:val="36"/>
-          <w:cs/>
-        </w:rPr>
-        <w:t>.</w:t>
-      </w:r>
-      <w:r>
-        <w:rPr>
-          <w:rFonts w:asciiTheme="majorBidi" w:hAnsiTheme="majorBidi" w:cstheme="majorBidi"/>
-          <w:sz w:val="36"/>
-          <w:szCs w:val="44"/>
-        </w:rPr>
-        <w:t>com</w:t>
-      </w:r>
-      <w:r>
-        <w:rPr>
-          <w:rFonts w:asciiTheme="majorBidi" w:hAnsiTheme="majorBidi" w:cs="Angsana New"/>
-          <w:sz w:val="36"/>
-          <w:szCs w:val="36"/>
-          <w:cs/>
-        </w:rPr>
-        <w:t>"</w:t>
-      </w:r>
-      <w:r>
-        <w:rPr>
-          <w:rFonts w:asciiTheme="majorBidi" w:hAnsiTheme="majorBidi" w:cstheme="majorBidi"/>
-          <w:sz w:val="36"/>
-          <w:szCs w:val="44"/>
-        </w:rPr>
-        <w:t>,</w:t>
-      </w:r>
-    </w:p>
-    <w:p>
-      <w:pPr>
-        <w:pStyle w:val="ListParagraph"/>
-        <w:ind w:left="1636"/>
-        <w:rPr>
-          <w:rFonts w:asciiTheme="majorBidi" w:hAnsiTheme="majorBidi" w:cstheme="majorBidi"/>
-          <w:sz w:val="36"/>
-          <w:szCs w:val="44"/>
-        </w:rPr>
-      </w:pPr>
-      <w:r>
-        <w:rPr>
-          <w:rFonts w:asciiTheme="majorBidi" w:hAnsiTheme="majorBidi" w:cs="Angsana New"/>
-          <w:sz w:val="36"/>
-          <w:szCs w:val="36"/>
-          <w:cs/>
-        </w:rPr>
-        <w:t xml:space="preserve">                        </w:t>
-      </w:r>
-      <w:r>
-        <w:rPr>
-          <w:rFonts w:asciiTheme="majorBidi" w:hAnsiTheme="majorBidi" w:cstheme="majorBidi"/>
-          <w:sz w:val="36"/>
-          <w:szCs w:val="44"/>
-        </w:rPr>
-        <w:tab/>
-      </w:r>
-      <w:r>
-        <w:rPr>
-          <w:rFonts w:asciiTheme="majorBidi" w:hAnsiTheme="majorBidi" w:cstheme="majorBidi"/>
-          <w:sz w:val="36"/>
-          <w:szCs w:val="44"/>
-        </w:rPr>
-        <w:tab/>
-      </w:r>
-      <w:r>
-        <w:rPr>
-          <w:rFonts w:asciiTheme="majorBidi" w:hAnsiTheme="majorBidi" w:cstheme="majorBidi"/>
-          <w:sz w:val="36"/>
-          <w:szCs w:val="44"/>
-        </w:rPr>
-        <w:tab/>
-      </w:r>
-      <w:r>
-        <w:rPr>
-          <w:rFonts w:asciiTheme="majorBidi" w:hAnsiTheme="majorBidi" w:cstheme="majorBidi"/>
-          <w:sz w:val="36"/>
-          <w:szCs w:val="44"/>
-        </w:rPr>
-        <w:tab/>
-      </w:r>
-      <w:r>
-        <w:rPr>
-          <w:rFonts w:asciiTheme="majorBidi" w:hAnsiTheme="majorBidi" w:cs="Angsana New"/>
-          <w:sz w:val="36"/>
-          <w:szCs w:val="36"/>
-          <w:cs/>
-        </w:rPr>
-        <w:t>"</w:t>
-      </w:r>
-      <w:proofErr w:type="spellStart"/>
-      <w:r>
-        <w:rPr>
-          <w:rFonts w:asciiTheme="majorBidi" w:hAnsiTheme="majorBidi" w:cstheme="majorBidi"/>
-          <w:sz w:val="36"/>
-          <w:szCs w:val="44"/>
-        </w:rPr>
-        <w:t>is_superuser</w:t>
-      </w:r>
-      <w:proofErr w:type="spellEnd"/>
-      <w:r>
-        <w:rPr>
-          <w:rFonts w:asciiTheme="majorBidi" w:hAnsiTheme="majorBidi" w:cs="Angsana New"/>
-          <w:sz w:val="36"/>
-          <w:szCs w:val="36"/>
-          <w:cs/>
-        </w:rPr>
-        <w:t xml:space="preserve">": </w:t>
-      </w:r>
-      <w:r>
-        <w:rPr>
-          <w:rFonts w:asciiTheme="majorBidi" w:hAnsiTheme="majorBidi" w:cstheme="majorBidi"/>
-          <w:sz w:val="36"/>
-          <w:szCs w:val="44"/>
-        </w:rPr>
-        <w:t>true,</w:t>
-      </w:r>
-    </w:p>
-    <w:p>
-      <w:pPr>
-        <w:pStyle w:val="ListParagraph"/>
-        <w:ind w:left="1636"/>
-        <w:rPr>
-          <w:rFonts w:asciiTheme="majorBidi" w:hAnsiTheme="majorBidi" w:cstheme="majorBidi"/>
-          <w:sz w:val="36"/>
-          <w:szCs w:val="44"/>
-        </w:rPr>
-      </w:pPr>
-      <w:r>
-        <w:rPr>
-          <w:rFonts w:asciiTheme="majorBidi" w:hAnsiTheme="majorBidi" w:cs="Angsana New"/>
-          <w:sz w:val="36"/>
-          <w:szCs w:val="36"/>
-          <w:cs/>
-        </w:rPr>
-        <w:t xml:space="preserve">                       </w:t>
-      </w:r>
-      <w:r>
-        <w:rPr>
-          <w:rFonts w:asciiTheme="majorBidi" w:hAnsiTheme="majorBidi" w:cstheme="majorBidi"/>
-          <w:sz w:val="36"/>
-          <w:szCs w:val="44"/>
-        </w:rPr>
-        <w:tab/>
-      </w:r>
-      <w:r>
-        <w:rPr>
-          <w:rFonts w:asciiTheme="majorBidi" w:hAnsiTheme="majorBidi" w:cstheme="majorBidi"/>
-          <w:sz w:val="36"/>
-          <w:szCs w:val="44"/>
-        </w:rPr>
-        <w:tab/>
-      </w:r>
-      <w:r>
-        <w:rPr>
-          <w:rFonts w:asciiTheme="majorBidi" w:hAnsiTheme="majorBidi" w:cstheme="majorBidi"/>
-          <w:sz w:val="36"/>
-          <w:szCs w:val="44"/>
-        </w:rPr>
-        <w:tab/>
-      </w:r>
-      <w:r>
-        <w:rPr>
-          <w:rFonts w:asciiTheme="majorBidi" w:hAnsiTheme="majorBidi" w:cstheme="majorBidi"/>
-          <w:sz w:val="36"/>
-          <w:szCs w:val="44"/>
-        </w:rPr>
-        <w:tab/>
-      </w:r>
-      <w:r>
-        <w:rPr>
-          <w:rFonts w:asciiTheme="majorBidi" w:hAnsiTheme="majorBidi" w:cs="Angsana New"/>
-          <w:sz w:val="36"/>
-          <w:szCs w:val="36"/>
-          <w:cs/>
-        </w:rPr>
-        <w:t>"</w:t>
-      </w:r>
-      <w:proofErr w:type="spellStart"/>
-      <w:r>
-        <w:rPr>
-          <w:rFonts w:asciiTheme="majorBidi" w:hAnsiTheme="majorBidi" w:cstheme="majorBidi"/>
-          <w:sz w:val="36"/>
-          <w:szCs w:val="44"/>
-        </w:rPr>
-        <w:t>is_staff</w:t>
-      </w:r>
-      <w:proofErr w:type="spellEnd"/>
-      <w:r>
-        <w:rPr>
-          <w:rFonts w:asciiTheme="majorBidi" w:hAnsiTheme="majorBidi" w:cs="Angsana New"/>
-          <w:sz w:val="36"/>
-          <w:szCs w:val="36"/>
-          <w:cs/>
-        </w:rPr>
-        <w:t xml:space="preserve">": </w:t>
-      </w:r>
-      <w:r>
-        <w:rPr>
-          <w:rFonts w:asciiTheme="majorBidi" w:hAnsiTheme="majorBidi" w:cstheme="majorBidi"/>
-          <w:sz w:val="36"/>
-          <w:szCs w:val="44"/>
-        </w:rPr>
-        <w:t>true,</w:t>
-      </w:r>
-    </w:p>
-    <w:p>
-      <w:pPr>
-        <w:pStyle w:val="ListParagraph"/>
-        <w:ind w:left="1636"/>
-        <w:rPr>
-          <w:rFonts w:asciiTheme="majorBidi" w:hAnsiTheme="majorBidi" w:cstheme="majorBidi"/>
-          <w:sz w:val="36"/>
-          <w:szCs w:val="44"/>
-        </w:rPr>
-      </w:pPr>
-      <w:r>
-        <w:rPr>
-          <w:rFonts w:asciiTheme="majorBidi" w:hAnsiTheme="majorBidi" w:cs="Angsana New"/>
-          <w:sz w:val="36"/>
-          <w:szCs w:val="36"/>
-          <w:cs/>
-        </w:rPr>
-        <w:t xml:space="preserve">                        </w:t>
-      </w:r>
-      <w:r>
-        <w:rPr>
-          <w:rFonts w:asciiTheme="majorBidi" w:hAnsiTheme="majorBidi" w:cstheme="majorBidi"/>
-          <w:sz w:val="36"/>
-          <w:szCs w:val="44"/>
-        </w:rPr>
-        <w:tab/>
-      </w:r>
-      <w:r>
-        <w:rPr>
-          <w:rFonts w:asciiTheme="majorBidi" w:hAnsiTheme="majorBidi" w:cstheme="majorBidi"/>
-          <w:sz w:val="36"/>
-          <w:szCs w:val="44"/>
-        </w:rPr>
-        <w:tab/>
-      </w:r>
-      <w:r>
-        <w:rPr>
-          <w:rFonts w:asciiTheme="majorBidi" w:hAnsiTheme="majorBidi" w:cstheme="majorBidi"/>
-          <w:sz w:val="36"/>
-          <w:szCs w:val="44"/>
-        </w:rPr>
-        <w:tab/>
-      </w:r>
-      <w:r>
-        <w:rPr>
-          <w:rFonts w:asciiTheme="majorBidi" w:hAnsiTheme="majorBidi" w:cstheme="majorBidi"/>
-          <w:sz w:val="36"/>
-          <w:szCs w:val="44"/>
-        </w:rPr>
-        <w:tab/>
-      </w:r>
-      <w:r>
-        <w:rPr>
-          <w:rFonts w:asciiTheme="majorBidi" w:hAnsiTheme="majorBidi" w:cs="Angsana New"/>
-          <w:sz w:val="36"/>
-          <w:szCs w:val="36"/>
-          <w:cs/>
-        </w:rPr>
-        <w:t>"</w:t>
-      </w:r>
-      <w:proofErr w:type="spellStart"/>
-      <w:r>
-        <w:rPr>
-          <w:rFonts w:asciiTheme="majorBidi" w:hAnsiTheme="majorBidi" w:cstheme="majorBidi"/>
-          <w:sz w:val="36"/>
-          <w:szCs w:val="44"/>
-        </w:rPr>
-        <w:t>is_active</w:t>
-      </w:r>
-      <w:proofErr w:type="spellEnd"/>
-      <w:r>
-        <w:rPr>
-          <w:rFonts w:asciiTheme="majorBidi" w:hAnsiTheme="majorBidi" w:cs="Angsana New"/>
-          <w:sz w:val="36"/>
-          <w:szCs w:val="36"/>
-          <w:cs/>
-        </w:rPr>
-        <w:t xml:space="preserve">": </w:t>
-      </w:r>
-      <w:r>
-        <w:rPr>
-          <w:rFonts w:asciiTheme="majorBidi" w:hAnsiTheme="majorBidi" w:cstheme="majorBidi"/>
-          <w:sz w:val="36"/>
-          <w:szCs w:val="44"/>
-        </w:rPr>
-        <w:t>true,</w:t>
-      </w:r>
-    </w:p>
-    <w:p>
-      <w:pPr>
-        <w:pStyle w:val="ListParagraph"/>
-        <w:ind w:left="1636"/>
-        <w:rPr>
-          <w:rFonts w:asciiTheme="majorBidi" w:hAnsiTheme="majorBidi" w:cstheme="majorBidi"/>
-          <w:sz w:val="36"/>
-          <w:szCs w:val="44"/>
-        </w:rPr>
-      </w:pPr>
-      <w:r>
-        <w:rPr>
-          <w:rFonts w:asciiTheme="majorBidi" w:hAnsiTheme="majorBidi" w:cs="Angsana New"/>
-          <w:sz w:val="36"/>
-          <w:szCs w:val="36"/>
-          <w:cs/>
-        </w:rPr>
-        <w:t xml:space="preserve">                        </w:t>
-      </w:r>
-      <w:r>
-        <w:rPr>
-          <w:rFonts w:asciiTheme="majorBidi" w:hAnsiTheme="majorBidi" w:cstheme="majorBidi"/>
-          <w:sz w:val="36"/>
-          <w:szCs w:val="44"/>
-        </w:rPr>
-        <w:tab/>
-      </w:r>
-      <w:r>
-        <w:rPr>
-          <w:rFonts w:asciiTheme="majorBidi" w:hAnsiTheme="majorBidi" w:cstheme="majorBidi"/>
-          <w:sz w:val="36"/>
-          <w:szCs w:val="44"/>
-        </w:rPr>
-        <w:tab/>
-      </w:r>
-      <w:r>
-        <w:rPr>
-          <w:rFonts w:asciiTheme="majorBidi" w:hAnsiTheme="majorBidi" w:cstheme="majorBidi"/>
-          <w:sz w:val="36"/>
-          <w:szCs w:val="44"/>
-        </w:rPr>
-        <w:tab/>
-      </w:r>
-      <w:r>
-        <w:rPr>
-          <w:rFonts w:asciiTheme="majorBidi" w:hAnsiTheme="majorBidi" w:cstheme="majorBidi"/>
-          <w:sz w:val="36"/>
-          <w:szCs w:val="44"/>
-        </w:rPr>
-        <w:tab/>
-      </w:r>
-      <w:r>
-        <w:rPr>
-          <w:rFonts w:asciiTheme="majorBidi" w:hAnsiTheme="majorBidi" w:cs="Angsana New"/>
-          <w:sz w:val="36"/>
-          <w:szCs w:val="36"/>
-          <w:cs/>
-        </w:rPr>
-        <w:t>"</w:t>
-      </w:r>
-      <w:proofErr w:type="spellStart"/>
-      <w:r>
-        <w:rPr>
-          <w:rFonts w:asciiTheme="majorBidi" w:hAnsiTheme="majorBidi" w:cstheme="majorBidi"/>
-          <w:sz w:val="36"/>
-          <w:szCs w:val="44"/>
-        </w:rPr>
-        <w:t>last_login</w:t>
-      </w:r>
-      <w:proofErr w:type="spellEnd"/>
-      <w:r>
-        <w:rPr>
-          <w:rFonts w:asciiTheme="majorBidi" w:hAnsiTheme="majorBidi" w:cs="Angsana New"/>
-          <w:sz w:val="36"/>
-          <w:szCs w:val="36"/>
-          <w:cs/>
-        </w:rPr>
-        <w:t xml:space="preserve">": </w:t>
-      </w:r>
-      <w:r>
-        <w:rPr>
-          <w:rFonts w:asciiTheme="majorBidi" w:hAnsiTheme="majorBidi" w:cstheme="majorBidi"/>
-          <w:sz w:val="36"/>
-          <w:szCs w:val="44"/>
-        </w:rPr>
-        <w:t>null,</w:t>
       </w:r>
     </w:p>
     <w:p>
@@ -3428,6 +2928,209 @@
       </w:pPr>
       <w:r>
         <w:rPr>
+          <w:rFonts w:asciiTheme="majorBidi" w:hAnsiTheme="majorBidi" w:cstheme="majorBidi"/>
+          <w:sz w:val="36"/>
+          <w:szCs w:val="44"/>
+        </w:rPr>
+        <w:tab/>
+      </w:r>
+      <w:r>
+        <w:rPr>
+          <w:rFonts w:asciiTheme="majorBidi" w:hAnsiTheme="majorBidi" w:cstheme="majorBidi"/>
+          <w:sz w:val="36"/>
+          <w:szCs w:val="44"/>
+        </w:rPr>
+        <w:tab/>
+      </w:r>
+      <w:r>
+        <w:rPr>
+          <w:rFonts w:asciiTheme="majorBidi" w:hAnsiTheme="majorBidi" w:cstheme="majorBidi"/>
+          <w:sz w:val="36"/>
+          <w:szCs w:val="44"/>
+        </w:rPr>
+        <w:tab/>
+      </w:r>
+      <w:r>
+        <w:rPr>
+          <w:rFonts w:asciiTheme="majorBidi" w:hAnsiTheme="majorBidi" w:cstheme="majorBidi"/>
+          <w:sz w:val="36"/>
+          <w:szCs w:val="44"/>
+        </w:rPr>
+        <w:tab/>
+      </w:r>
+      <w:r>
+        <w:rPr>
+          <w:rFonts w:asciiTheme="majorBidi" w:hAnsiTheme="majorBidi" w:cstheme="majorBidi"/>
+          <w:sz w:val="36"/>
+          <w:szCs w:val="44"/>
+        </w:rPr>
+        <w:tab/>
+      </w:r>
+      <w:r>
+        <w:rPr>
+          <w:rFonts w:asciiTheme="majorBidi" w:hAnsiTheme="majorBidi" w:cstheme="majorBidi"/>
+          <w:sz w:val="36"/>
+          <w:szCs w:val="44"/>
+        </w:rPr>
+        <w:tab/>
+      </w:r>
+      <w:r>
+        <w:rPr>
+          <w:rFonts w:asciiTheme="majorBidi" w:hAnsiTheme="majorBidi" w:cstheme="majorBidi"/>
+          <w:sz w:val="36"/>
+          <w:szCs w:val="44"/>
+        </w:rPr>
+        <w:t>“first_name”: “ice_ngai”,</w:t>
+      </w:r>
+    </w:p>
+    <w:p>
+      <w:pPr>
+        <w:pStyle w:val="ListParagraph"/>
+        <w:spacing w:after="0"/>
+        <w:ind w:left="1636"/>
+        <w:rPr>
+          <w:rFonts w:asciiTheme="majorBidi" w:hAnsiTheme="majorBidi" w:cstheme="majorBidi"/>
+          <w:sz w:val="36"/>
+          <w:szCs w:val="44"/>
+        </w:rPr>
+      </w:pPr>
+      <w:r>
+        <w:rPr>
+          <w:rFonts w:asciiTheme="majorBidi" w:hAnsiTheme="majorBidi" w:cstheme="majorBidi"/>
+          <w:sz w:val="36"/>
+          <w:szCs w:val="44"/>
+        </w:rPr>
+        <w:tab/>
+      </w:r>
+      <w:r>
+        <w:rPr>
+          <w:rFonts w:asciiTheme="majorBidi" w:hAnsiTheme="majorBidi" w:cstheme="majorBidi"/>
+          <w:sz w:val="36"/>
+          <w:szCs w:val="44"/>
+        </w:rPr>
+        <w:tab/>
+      </w:r>
+      <w:r>
+        <w:rPr>
+          <w:rFonts w:asciiTheme="majorBidi" w:hAnsiTheme="majorBidi" w:cstheme="majorBidi"/>
+          <w:sz w:val="36"/>
+          <w:szCs w:val="44"/>
+        </w:rPr>
+        <w:tab/>
+      </w:r>
+      <w:r>
+        <w:rPr>
+          <w:rFonts w:asciiTheme="majorBidi" w:hAnsiTheme="majorBidi" w:cstheme="majorBidi"/>
+          <w:sz w:val="36"/>
+          <w:szCs w:val="44"/>
+        </w:rPr>
+        <w:tab/>
+      </w:r>
+      <w:r>
+        <w:rPr>
+          <w:rFonts w:asciiTheme="majorBidi" w:hAnsiTheme="majorBidi" w:cstheme="majorBidi"/>
+          <w:sz w:val="36"/>
+          <w:szCs w:val="44"/>
+        </w:rPr>
+        <w:tab/>
+      </w:r>
+      <w:r>
+        <w:rPr>
+          <w:rFonts w:asciiTheme="majorBidi" w:hAnsiTheme="majorBidi" w:cstheme="majorBidi"/>
+          <w:sz w:val="36"/>
+          <w:szCs w:val="44"/>
+        </w:rPr>
+        <w:tab/>
+      </w:r>
+      <w:r>
+        <w:rPr>
+          <w:rFonts w:asciiTheme="majorBidi" w:hAnsiTheme="majorBidi" w:cstheme="majorBidi"/>
+          <w:sz w:val="36"/>
+          <w:szCs w:val="44"/>
+        </w:rPr>
+        <w:t>“last_name”: “jakaila”,</w:t>
+      </w:r>
+    </w:p>
+    <w:p>
+      <w:pPr>
+        <w:pStyle w:val="ListParagraph"/>
+        <w:spacing w:after="0"/>
+        <w:ind w:left="1636"/>
+        <w:rPr>
+          <w:rFonts w:asciiTheme="majorBidi" w:hAnsiTheme="majorBidi" w:cstheme="majorBidi"/>
+          <w:sz w:val="36"/>
+          <w:szCs w:val="44"/>
+        </w:rPr>
+      </w:pPr>
+      <w:r>
+        <w:rPr>
+          <w:rFonts w:asciiTheme="majorBidi" w:hAnsiTheme="majorBidi" w:cstheme="majorBidi"/>
+          <w:sz w:val="36"/>
+          <w:szCs w:val="44"/>
+        </w:rPr>
+        <w:tab/>
+      </w:r>
+      <w:r>
+        <w:rPr>
+          <w:rFonts w:asciiTheme="majorBidi" w:hAnsiTheme="majorBidi" w:cstheme="majorBidi"/>
+          <w:sz w:val="36"/>
+          <w:szCs w:val="44"/>
+        </w:rPr>
+        <w:tab/>
+      </w:r>
+      <w:r>
+        <w:rPr>
+          <w:rFonts w:asciiTheme="majorBidi" w:hAnsiTheme="majorBidi" w:cstheme="majorBidi"/>
+          <w:sz w:val="36"/>
+          <w:szCs w:val="44"/>
+        </w:rPr>
+        <w:tab/>
+      </w:r>
+      <w:r>
+        <w:rPr>
+          <w:rFonts w:asciiTheme="majorBidi" w:hAnsiTheme="majorBidi" w:cstheme="majorBidi"/>
+          <w:sz w:val="36"/>
+          <w:szCs w:val="44"/>
+        </w:rPr>
+        <w:tab/>
+      </w:r>
+      <w:r>
+        <w:rPr>
+          <w:rFonts w:asciiTheme="majorBidi" w:hAnsiTheme="majorBidi" w:cstheme="majorBidi"/>
+          <w:sz w:val="36"/>
+          <w:szCs w:val="44"/>
+        </w:rPr>
+        <w:tab/>
+      </w:r>
+      <w:r>
+        <w:rPr>
+          <w:rFonts w:asciiTheme="majorBidi" w:hAnsiTheme="majorBidi" w:cstheme="majorBidi"/>
+          <w:sz w:val="36"/>
+          <w:szCs w:val="44"/>
+        </w:rPr>
+        <w:tab/>
+      </w:r>
+      <w:r>
+        <w:rPr>
+          <w:rFonts w:asciiTheme="majorBidi" w:hAnsiTheme="majorBidi" w:cstheme="majorBidi"/>
+          <w:sz w:val="36"/>
+          <w:szCs w:val="44"/>
+        </w:rPr>
+        <w:t>“address”: “more chit”,</w:t>
+      </w:r>
+    </w:p>
+    <w:p>
+      <w:pPr>
+        <w:pStyle w:val="ListParagraph"/>
+        <w:ind w:left="1636"/>
+        <w:rPr>
+          <w:rFonts w:asciiTheme="majorBidi" w:hAnsiTheme="majorBidi" w:cstheme="majorBidi"/>
+          <w:sz w:val="36"/>
+          <w:szCs w:val="44"/>
+        </w:rPr>
+      </w:pPr>
+      <w:r>
+        <w:rPr>
           <w:rFonts w:asciiTheme="majorBidi" w:hAnsiTheme="majorBidi" w:cs="Angsana New"/>
           <w:sz w:val="36"/>
           <w:szCs w:val="36"/>
@@ -3476,7 +3179,471 @@
         </w:rPr>
         <w:t>"</w:t>
       </w:r>
-      <w:proofErr w:type="spellStart"/>
+      <w:r>
+        <w:rPr>
+          <w:rFonts w:asciiTheme="majorBidi" w:hAnsiTheme="majorBidi" w:cstheme="majorBidi"/>
+          <w:sz w:val="36"/>
+          <w:szCs w:val="44"/>
+        </w:rPr>
+        <w:t>email</w:t>
+      </w:r>
+      <w:r>
+        <w:rPr>
+          <w:rFonts w:asciiTheme="majorBidi" w:hAnsiTheme="majorBidi" w:cs="Angsana New"/>
+          <w:sz w:val="36"/>
+          <w:szCs w:val="36"/>
+          <w:cs/>
+        </w:rPr>
+        <w:t>": "</w:t>
+      </w:r>
+      <w:r>
+        <w:rPr>
+          <w:rFonts w:asciiTheme="majorBidi" w:hAnsiTheme="majorBidi" w:cstheme="majorBidi"/>
+          <w:sz w:val="36"/>
+          <w:szCs w:val="44"/>
+        </w:rPr>
+        <w:t>ice@ice</w:t>
+      </w:r>
+      <w:r>
+        <w:rPr>
+          <w:rFonts w:asciiTheme="majorBidi" w:hAnsiTheme="majorBidi" w:cs="Angsana New"/>
+          <w:sz w:val="36"/>
+          <w:szCs w:val="36"/>
+          <w:cs/>
+        </w:rPr>
+        <w:t>.</w:t>
+      </w:r>
+      <w:r>
+        <w:rPr>
+          <w:rFonts w:asciiTheme="majorBidi" w:hAnsiTheme="majorBidi" w:cstheme="majorBidi"/>
+          <w:sz w:val="36"/>
+          <w:szCs w:val="44"/>
+        </w:rPr>
+        <w:t>com</w:t>
+      </w:r>
+      <w:r>
+        <w:rPr>
+          <w:rFonts w:asciiTheme="majorBidi" w:hAnsiTheme="majorBidi" w:cs="Angsana New"/>
+          <w:sz w:val="36"/>
+          <w:szCs w:val="36"/>
+          <w:cs/>
+        </w:rPr>
+        <w:t>"</w:t>
+      </w:r>
+      <w:r>
+        <w:rPr>
+          <w:rFonts w:asciiTheme="majorBidi" w:hAnsiTheme="majorBidi" w:cstheme="majorBidi"/>
+          <w:sz w:val="36"/>
+          <w:szCs w:val="44"/>
+        </w:rPr>
+        <w:t>,</w:t>
+      </w:r>
+    </w:p>
+    <w:p>
+      <w:pPr>
+        <w:pStyle w:val="ListParagraph"/>
+        <w:ind w:left="1636"/>
+        <w:rPr>
+          <w:rFonts w:asciiTheme="majorBidi" w:hAnsiTheme="majorBidi" w:cstheme="majorBidi"/>
+          <w:sz w:val="36"/>
+          <w:szCs w:val="44"/>
+        </w:rPr>
+      </w:pPr>
+      <w:r>
+        <w:rPr>
+          <w:rFonts w:asciiTheme="majorBidi" w:hAnsiTheme="majorBidi" w:cs="Angsana New"/>
+          <w:sz w:val="36"/>
+          <w:szCs w:val="36"/>
+          <w:cs/>
+        </w:rPr>
+        <w:t xml:space="preserve">                        </w:t>
+      </w:r>
+      <w:r>
+        <w:rPr>
+          <w:rFonts w:asciiTheme="majorBidi" w:hAnsiTheme="majorBidi" w:cstheme="majorBidi"/>
+          <w:sz w:val="36"/>
+          <w:szCs w:val="44"/>
+        </w:rPr>
+        <w:tab/>
+      </w:r>
+      <w:r>
+        <w:rPr>
+          <w:rFonts w:asciiTheme="majorBidi" w:hAnsiTheme="majorBidi" w:cstheme="majorBidi"/>
+          <w:sz w:val="36"/>
+          <w:szCs w:val="44"/>
+        </w:rPr>
+        <w:tab/>
+      </w:r>
+      <w:r>
+        <w:rPr>
+          <w:rFonts w:asciiTheme="majorBidi" w:hAnsiTheme="majorBidi" w:cstheme="majorBidi"/>
+          <w:sz w:val="36"/>
+          <w:szCs w:val="44"/>
+        </w:rPr>
+        <w:tab/>
+      </w:r>
+      <w:r>
+        <w:rPr>
+          <w:rFonts w:asciiTheme="majorBidi" w:hAnsiTheme="majorBidi" w:cstheme="majorBidi"/>
+          <w:sz w:val="36"/>
+          <w:szCs w:val="44"/>
+        </w:rPr>
+        <w:tab/>
+      </w:r>
+      <w:r>
+        <w:rPr>
+          <w:rFonts w:asciiTheme="majorBidi" w:hAnsiTheme="majorBidi" w:cs="Angsana New"/>
+          <w:sz w:val="36"/>
+          <w:szCs w:val="36"/>
+          <w:cs/>
+        </w:rPr>
+        <w:t>"</w:t>
+      </w:r>
+      <w:r>
+        <w:rPr>
+          <w:rFonts w:asciiTheme="majorBidi" w:hAnsiTheme="majorBidi" w:cstheme="majorBidi"/>
+          <w:sz w:val="36"/>
+          <w:szCs w:val="44"/>
+        </w:rPr>
+        <w:t>is_superuser</w:t>
+      </w:r>
+      <w:r>
+        <w:rPr>
+          <w:rFonts w:asciiTheme="majorBidi" w:hAnsiTheme="majorBidi" w:cs="Angsana New"/>
+          <w:sz w:val="36"/>
+          <w:szCs w:val="36"/>
+          <w:cs/>
+        </w:rPr>
+        <w:t xml:space="preserve">": </w:t>
+      </w:r>
+      <w:r>
+        <w:rPr>
+          <w:rFonts w:asciiTheme="majorBidi" w:hAnsiTheme="majorBidi" w:cstheme="majorBidi"/>
+          <w:sz w:val="36"/>
+          <w:szCs w:val="44"/>
+        </w:rPr>
+        <w:t>true,</w:t>
+      </w:r>
+    </w:p>
+    <w:p>
+      <w:pPr>
+        <w:pStyle w:val="ListParagraph"/>
+        <w:ind w:left="1636"/>
+        <w:rPr>
+          <w:rFonts w:asciiTheme="majorBidi" w:hAnsiTheme="majorBidi" w:cstheme="majorBidi"/>
+          <w:sz w:val="36"/>
+          <w:szCs w:val="44"/>
+        </w:rPr>
+      </w:pPr>
+      <w:r>
+        <w:rPr>
+          <w:rFonts w:asciiTheme="majorBidi" w:hAnsiTheme="majorBidi" w:cs="Angsana New"/>
+          <w:sz w:val="36"/>
+          <w:szCs w:val="36"/>
+          <w:cs/>
+        </w:rPr>
+        <w:t xml:space="preserve">                       </w:t>
+      </w:r>
+      <w:r>
+        <w:rPr>
+          <w:rFonts w:asciiTheme="majorBidi" w:hAnsiTheme="majorBidi" w:cstheme="majorBidi"/>
+          <w:sz w:val="36"/>
+          <w:szCs w:val="44"/>
+        </w:rPr>
+        <w:tab/>
+      </w:r>
+      <w:r>
+        <w:rPr>
+          <w:rFonts w:asciiTheme="majorBidi" w:hAnsiTheme="majorBidi" w:cstheme="majorBidi"/>
+          <w:sz w:val="36"/>
+          <w:szCs w:val="44"/>
+        </w:rPr>
+        <w:tab/>
+      </w:r>
+      <w:r>
+        <w:rPr>
+          <w:rFonts w:asciiTheme="majorBidi" w:hAnsiTheme="majorBidi" w:cstheme="majorBidi"/>
+          <w:sz w:val="36"/>
+          <w:szCs w:val="44"/>
+        </w:rPr>
+        <w:tab/>
+      </w:r>
+      <w:r>
+        <w:rPr>
+          <w:rFonts w:asciiTheme="majorBidi" w:hAnsiTheme="majorBidi" w:cstheme="majorBidi"/>
+          <w:sz w:val="36"/>
+          <w:szCs w:val="44"/>
+        </w:rPr>
+        <w:tab/>
+      </w:r>
+      <w:r>
+        <w:rPr>
+          <w:rFonts w:asciiTheme="majorBidi" w:hAnsiTheme="majorBidi" w:cs="Angsana New"/>
+          <w:sz w:val="36"/>
+          <w:szCs w:val="36"/>
+          <w:cs/>
+        </w:rPr>
+        <w:t>"</w:t>
+      </w:r>
+      <w:r>
+        <w:rPr>
+          <w:rFonts w:asciiTheme="majorBidi" w:hAnsiTheme="majorBidi" w:cstheme="majorBidi"/>
+          <w:sz w:val="36"/>
+          <w:szCs w:val="44"/>
+        </w:rPr>
+        <w:t>is_staff</w:t>
+      </w:r>
+      <w:r>
+        <w:rPr>
+          <w:rFonts w:asciiTheme="majorBidi" w:hAnsiTheme="majorBidi" w:cs="Angsana New"/>
+          <w:sz w:val="36"/>
+          <w:szCs w:val="36"/>
+          <w:cs/>
+        </w:rPr>
+        <w:t xml:space="preserve">": </w:t>
+      </w:r>
+      <w:r>
+        <w:rPr>
+          <w:rFonts w:asciiTheme="majorBidi" w:hAnsiTheme="majorBidi" w:cstheme="majorBidi"/>
+          <w:sz w:val="36"/>
+          <w:szCs w:val="44"/>
+        </w:rPr>
+        <w:t>true,</w:t>
+      </w:r>
+    </w:p>
+    <w:p>
+      <w:pPr>
+        <w:pStyle w:val="ListParagraph"/>
+        <w:ind w:left="1636"/>
+        <w:rPr>
+          <w:rFonts w:asciiTheme="majorBidi" w:hAnsiTheme="majorBidi" w:cstheme="majorBidi"/>
+          <w:sz w:val="36"/>
+          <w:szCs w:val="44"/>
+        </w:rPr>
+      </w:pPr>
+      <w:r>
+        <w:rPr>
+          <w:rFonts w:asciiTheme="majorBidi" w:hAnsiTheme="majorBidi" w:cs="Angsana New"/>
+          <w:sz w:val="36"/>
+          <w:szCs w:val="36"/>
+          <w:cs/>
+        </w:rPr>
+        <w:t xml:space="preserve">                        </w:t>
+      </w:r>
+      <w:r>
+        <w:rPr>
+          <w:rFonts w:asciiTheme="majorBidi" w:hAnsiTheme="majorBidi" w:cstheme="majorBidi"/>
+          <w:sz w:val="36"/>
+          <w:szCs w:val="44"/>
+        </w:rPr>
+        <w:tab/>
+      </w:r>
+      <w:r>
+        <w:rPr>
+          <w:rFonts w:asciiTheme="majorBidi" w:hAnsiTheme="majorBidi" w:cstheme="majorBidi"/>
+          <w:sz w:val="36"/>
+          <w:szCs w:val="44"/>
+        </w:rPr>
+        <w:tab/>
+      </w:r>
+      <w:r>
+        <w:rPr>
+          <w:rFonts w:asciiTheme="majorBidi" w:hAnsiTheme="majorBidi" w:cstheme="majorBidi"/>
+          <w:sz w:val="36"/>
+          <w:szCs w:val="44"/>
+        </w:rPr>
+        <w:tab/>
+      </w:r>
+      <w:r>
+        <w:rPr>
+          <w:rFonts w:asciiTheme="majorBidi" w:hAnsiTheme="majorBidi" w:cstheme="majorBidi"/>
+          <w:sz w:val="36"/>
+          <w:szCs w:val="44"/>
+        </w:rPr>
+        <w:tab/>
+      </w:r>
+      <w:r>
+        <w:rPr>
+          <w:rFonts w:asciiTheme="majorBidi" w:hAnsiTheme="majorBidi" w:cs="Angsana New"/>
+          <w:sz w:val="36"/>
+          <w:szCs w:val="36"/>
+          <w:cs/>
+        </w:rPr>
+        <w:t>"</w:t>
+      </w:r>
+      <w:r>
+        <w:rPr>
+          <w:rFonts w:asciiTheme="majorBidi" w:hAnsiTheme="majorBidi" w:cstheme="majorBidi"/>
+          <w:sz w:val="36"/>
+          <w:szCs w:val="44"/>
+        </w:rPr>
+        <w:t>is_active</w:t>
+      </w:r>
+      <w:r>
+        <w:rPr>
+          <w:rFonts w:asciiTheme="majorBidi" w:hAnsiTheme="majorBidi" w:cs="Angsana New"/>
+          <w:sz w:val="36"/>
+          <w:szCs w:val="36"/>
+          <w:cs/>
+        </w:rPr>
+        <w:t xml:space="preserve">": </w:t>
+      </w:r>
+      <w:r>
+        <w:rPr>
+          <w:rFonts w:asciiTheme="majorBidi" w:hAnsiTheme="majorBidi" w:cstheme="majorBidi"/>
+          <w:sz w:val="36"/>
+          <w:szCs w:val="44"/>
+        </w:rPr>
+        <w:t>true,</w:t>
+      </w:r>
+    </w:p>
+    <w:p>
+      <w:pPr>
+        <w:pStyle w:val="ListParagraph"/>
+        <w:ind w:left="1636"/>
+        <w:rPr>
+          <w:rFonts w:asciiTheme="majorBidi" w:hAnsiTheme="majorBidi" w:cstheme="majorBidi"/>
+          <w:sz w:val="36"/>
+          <w:szCs w:val="44"/>
+        </w:rPr>
+      </w:pPr>
+      <w:r>
+        <w:rPr>
+          <w:rFonts w:asciiTheme="majorBidi" w:hAnsiTheme="majorBidi" w:cs="Angsana New"/>
+          <w:sz w:val="36"/>
+          <w:szCs w:val="36"/>
+          <w:cs/>
+        </w:rPr>
+        <w:t xml:space="preserve">                        </w:t>
+      </w:r>
+      <w:r>
+        <w:rPr>
+          <w:rFonts w:asciiTheme="majorBidi" w:hAnsiTheme="majorBidi" w:cstheme="majorBidi"/>
+          <w:sz w:val="36"/>
+          <w:szCs w:val="44"/>
+        </w:rPr>
+        <w:tab/>
+      </w:r>
+      <w:r>
+        <w:rPr>
+          <w:rFonts w:asciiTheme="majorBidi" w:hAnsiTheme="majorBidi" w:cstheme="majorBidi"/>
+          <w:sz w:val="36"/>
+          <w:szCs w:val="44"/>
+        </w:rPr>
+        <w:tab/>
+      </w:r>
+      <w:r>
+        <w:rPr>
+          <w:rFonts w:asciiTheme="majorBidi" w:hAnsiTheme="majorBidi" w:cstheme="majorBidi"/>
+          <w:sz w:val="36"/>
+          <w:szCs w:val="44"/>
+        </w:rPr>
+        <w:tab/>
+      </w:r>
+      <w:r>
+        <w:rPr>
+          <w:rFonts w:asciiTheme="majorBidi" w:hAnsiTheme="majorBidi" w:cstheme="majorBidi"/>
+          <w:sz w:val="36"/>
+          <w:szCs w:val="44"/>
+        </w:rPr>
+        <w:tab/>
+      </w:r>
+      <w:r>
+        <w:rPr>
+          <w:rFonts w:asciiTheme="majorBidi" w:hAnsiTheme="majorBidi" w:cs="Angsana New"/>
+          <w:sz w:val="36"/>
+          <w:szCs w:val="36"/>
+          <w:cs/>
+        </w:rPr>
+        <w:t>"</w:t>
+      </w:r>
+      <w:r>
+        <w:rPr>
+          <w:rFonts w:asciiTheme="majorBidi" w:hAnsiTheme="majorBidi" w:cstheme="majorBidi"/>
+          <w:sz w:val="36"/>
+          <w:szCs w:val="44"/>
+        </w:rPr>
+        <w:t>last_login</w:t>
+      </w:r>
+      <w:r>
+        <w:rPr>
+          <w:rFonts w:asciiTheme="majorBidi" w:hAnsiTheme="majorBidi" w:cs="Angsana New"/>
+          <w:sz w:val="36"/>
+          <w:szCs w:val="36"/>
+          <w:cs/>
+        </w:rPr>
+        <w:t xml:space="preserve">": </w:t>
+      </w:r>
+      <w:r>
+        <w:rPr>
+          <w:rFonts w:asciiTheme="majorBidi" w:hAnsiTheme="majorBidi" w:cstheme="majorBidi"/>
+          <w:sz w:val="36"/>
+          <w:szCs w:val="44"/>
+        </w:rPr>
+        <w:t>null,</w:t>
+      </w:r>
+    </w:p>
+    <w:p>
+      <w:pPr>
+        <w:pStyle w:val="ListParagraph"/>
+        <w:spacing w:after="0"/>
+        <w:ind w:left="1636"/>
+        <w:rPr>
+          <w:rFonts w:asciiTheme="majorBidi" w:hAnsiTheme="majorBidi" w:cstheme="majorBidi"/>
+          <w:sz w:val="36"/>
+          <w:szCs w:val="44"/>
+        </w:rPr>
+      </w:pPr>
+      <w:r>
+        <w:rPr>
+          <w:rFonts w:asciiTheme="majorBidi" w:hAnsiTheme="majorBidi" w:cs="Angsana New"/>
+          <w:sz w:val="36"/>
+          <w:szCs w:val="36"/>
+          <w:cs/>
+        </w:rPr>
+        <w:t xml:space="preserve">                        </w:t>
+      </w:r>
+      <w:r>
+        <w:rPr>
+          <w:rFonts w:asciiTheme="majorBidi" w:hAnsiTheme="majorBidi" w:cstheme="majorBidi"/>
+          <w:sz w:val="36"/>
+          <w:szCs w:val="44"/>
+        </w:rPr>
+        <w:tab/>
+      </w:r>
+      <w:r>
+        <w:rPr>
+          <w:rFonts w:asciiTheme="majorBidi" w:hAnsiTheme="majorBidi" w:cstheme="majorBidi"/>
+          <w:sz w:val="36"/>
+          <w:szCs w:val="44"/>
+        </w:rPr>
+        <w:tab/>
+      </w:r>
+      <w:r>
+        <w:rPr>
+          <w:rFonts w:asciiTheme="majorBidi" w:hAnsiTheme="majorBidi" w:cstheme="majorBidi"/>
+          <w:sz w:val="36"/>
+          <w:szCs w:val="44"/>
+        </w:rPr>
+        <w:tab/>
+      </w:r>
+      <w:r>
+        <w:rPr>
+          <w:rFonts w:asciiTheme="majorBidi" w:hAnsiTheme="majorBidi" w:cstheme="majorBidi"/>
+          <w:sz w:val="36"/>
+          <w:szCs w:val="44"/>
+        </w:rPr>
+        <w:tab/>
+      </w:r>
+      <w:r>
+        <w:rPr>
+          <w:rFonts w:asciiTheme="majorBidi" w:hAnsiTheme="majorBidi" w:cs="Angsana New"/>
+          <w:sz w:val="36"/>
+          <w:szCs w:val="36"/>
+          <w:cs/>
+        </w:rPr>
+        <w:t>"</w:t>
+      </w:r>
       <w:r>
         <w:rPr>
           <w:rFonts w:asciiTheme="majorBidi" w:hAnsiTheme="majorBidi" w:cstheme="majorBidi"/>
@@ -3485,7 +3652,6 @@
         </w:rPr>
         <w:t>date_joined</w:t>
       </w:r>
-      <w:proofErr w:type="spellEnd"/>
       <w:r>
         <w:rPr>
           <w:rFonts w:asciiTheme="majorBidi" w:hAnsiTheme="majorBidi" w:cs="Angsana New"/>
@@ -3823,6 +3989,18 @@
         </w:rPr>
         <w:t>}</w:t>
       </w:r>
+    </w:p>
+    <w:p>
+      <w:pPr>
+        <w:pStyle w:val="ListParagraph"/>
+        <w:spacing w:after="0"/>
+        <w:ind w:left="1636"/>
+        <w:rPr>
+          <w:rFonts w:asciiTheme="majorBidi" w:hAnsiTheme="majorBidi" w:cstheme="majorBidi"/>
+          <w:sz w:val="36"/>
+          <w:szCs w:val="44"/>
+        </w:rPr>
+      </w:pPr>
     </w:p>
     <w:p>
       <w:pPr>
@@ -3844,6 +4022,7 @@
           <w:sz w:val="36"/>
           <w:szCs w:val="44"/>
         </w:rPr>
+        <w:lastRenderedPageBreak/>
         <w:t>406</w:t>
       </w:r>
       <w:r>
@@ -4152,6 +4331,311 @@
     </w:p>
     <w:p>
       <w:pPr>
+        <w:pStyle w:val="HTMLPreformatted"/>
+        <w:shd w:val="clear" w:color="auto" w:fill="FFFFFF"/>
+        <w:rPr>
+          <w:rFonts w:asciiTheme="majorBidi" w:hAnsiTheme="majorBidi" w:cstheme="majorBidi"/>
+          <w:sz w:val="36"/>
+          <w:szCs w:val="36"/>
+        </w:rPr>
+      </w:pPr>
+      <w:r>
+        <w:rPr>
+          <w:rFonts w:asciiTheme="majorBidi" w:hAnsiTheme="majorBidi" w:cs="Angsana New"/>
+          <w:sz w:val="36"/>
+          <w:szCs w:val="36"/>
+          <w:cs/>
+        </w:rPr>
+        <w:t xml:space="preserve">                    </w:t>
+      </w:r>
+      <w:r>
+        <w:rPr>
+          <w:rFonts w:asciiTheme="majorBidi" w:hAnsiTheme="majorBidi" w:cstheme="majorBidi"/>
+          <w:sz w:val="36"/>
+          <w:szCs w:val="44"/>
+        </w:rPr>
+        <w:tab/>
+      </w:r>
+      <w:r>
+        <w:rPr>
+          <w:rFonts w:asciiTheme="majorBidi" w:hAnsiTheme="majorBidi" w:cstheme="majorBidi"/>
+          <w:sz w:val="36"/>
+          <w:szCs w:val="44"/>
+        </w:rPr>
+        <w:tab/>
+      </w:r>
+      <w:r>
+        <w:rPr>
+          <w:rFonts w:asciiTheme="majorBidi" w:hAnsiTheme="majorBidi" w:cs="Angsana New"/>
+          <w:sz w:val="36"/>
+          <w:szCs w:val="36"/>
+          <w:cs/>
+        </w:rPr>
+        <w:t xml:space="preserve">       </w:t>
+      </w:r>
+      <w:r>
+        <w:rPr>
+          <w:rFonts w:asciiTheme="majorBidi" w:hAnsiTheme="majorBidi" w:cs="Angsana New"/>
+          <w:sz w:val="36"/>
+          <w:szCs w:val="36"/>
+          <w:cs/>
+        </w:rPr>
+        <w:tab/>
+      </w:r>
+      <w:r>
+        <w:rPr>
+          <w:rFonts w:asciiTheme="majorBidi" w:hAnsiTheme="majorBidi" w:cs="Angsana New" w:hint="cs"/>
+          <w:sz w:val="36"/>
+          <w:szCs w:val="36"/>
+          <w:cs/>
+        </w:rPr>
+        <w:t xml:space="preserve">  </w:t>
+      </w:r>
+      <w:r>
+        <w:rPr>
+          <w:rFonts w:asciiTheme="majorBidi" w:hAnsiTheme="majorBidi" w:cs="Angsana New"/>
+          <w:sz w:val="36"/>
+          <w:szCs w:val="36"/>
+          <w:cs/>
+        </w:rPr>
+        <w:t xml:space="preserve"> </w:t>
+      </w:r>
+      <w:r>
+        <w:rPr>
+          <w:rFonts w:asciiTheme="majorBidi" w:hAnsiTheme="majorBidi" w:cs="Angsana New" w:hint="cs"/>
+          <w:sz w:val="36"/>
+          <w:szCs w:val="36"/>
+          <w:cs/>
+        </w:rPr>
+        <w:t xml:space="preserve">   </w:t>
+      </w:r>
+      <w:r>
+        <w:rPr>
+          <w:rFonts w:asciiTheme="majorBidi" w:hAnsiTheme="majorBidi" w:cs="Angsana New"/>
+          <w:sz w:val="36"/>
+          <w:szCs w:val="36"/>
+          <w:cs/>
+        </w:rPr>
+        <w:t>"</w:t>
+      </w:r>
+      <w:r>
+        <w:rPr>
+          <w:rFonts w:asciiTheme="majorBidi" w:hAnsiTheme="majorBidi" w:cstheme="majorBidi"/>
+          <w:sz w:val="36"/>
+          <w:szCs w:val="44"/>
+        </w:rPr>
+        <w:t>message</w:t>
+      </w:r>
+      <w:r>
+        <w:rPr>
+          <w:rFonts w:asciiTheme="majorBidi" w:hAnsiTheme="majorBidi" w:cs="Angsana New"/>
+          <w:sz w:val="36"/>
+          <w:szCs w:val="36"/>
+          <w:cs/>
+        </w:rPr>
+        <w:t xml:space="preserve">": </w:t>
+      </w:r>
+      <w:r>
+        <w:rPr>
+          <w:rFonts w:asciiTheme="majorBidi" w:hAnsiTheme="majorBidi" w:cstheme="majorBidi"/>
+          <w:sz w:val="36"/>
+          <w:szCs w:val="36"/>
+          <w:cs/>
+        </w:rPr>
+        <w:t>"</w:t>
+      </w:r>
+      <w:r>
+        <w:rPr>
+          <w:rFonts w:asciiTheme="majorBidi" w:hAnsiTheme="majorBidi" w:cstheme="majorBidi"/>
+          <w:sz w:val="36"/>
+          <w:szCs w:val="36"/>
+        </w:rPr>
+        <w:t xml:space="preserve">Username and email may already exist, </w:t>
+      </w:r>
+    </w:p>
+    <w:p>
+      <w:pPr>
+        <w:pStyle w:val="HTMLPreformatted"/>
+        <w:shd w:val="clear" w:color="auto" w:fill="FFFFFF"/>
+        <w:rPr>
+          <w:rFonts w:asciiTheme="majorBidi" w:hAnsiTheme="majorBidi" w:cstheme="majorBidi"/>
+          <w:sz w:val="36"/>
+          <w:szCs w:val="36"/>
+        </w:rPr>
+      </w:pPr>
+      <w:r>
+        <w:rPr>
+          <w:rFonts w:asciiTheme="majorBidi" w:hAnsiTheme="majorBidi" w:cstheme="majorBidi"/>
+          <w:sz w:val="36"/>
+          <w:szCs w:val="36"/>
+        </w:rPr>
+        <w:tab/>
+      </w:r>
+      <w:r>
+        <w:rPr>
+          <w:rFonts w:asciiTheme="majorBidi" w:hAnsiTheme="majorBidi" w:cstheme="majorBidi"/>
+          <w:sz w:val="36"/>
+          <w:szCs w:val="36"/>
+        </w:rPr>
+        <w:tab/>
+      </w:r>
+      <w:r>
+        <w:rPr>
+          <w:rFonts w:asciiTheme="majorBidi" w:hAnsiTheme="majorBidi" w:cstheme="majorBidi"/>
+          <w:sz w:val="36"/>
+          <w:szCs w:val="36"/>
+        </w:rPr>
+        <w:tab/>
+      </w:r>
+      <w:r>
+        <w:rPr>
+          <w:rFonts w:asciiTheme="majorBidi" w:hAnsiTheme="majorBidi" w:cstheme="majorBidi"/>
+          <w:sz w:val="36"/>
+          <w:szCs w:val="36"/>
+        </w:rPr>
+        <w:tab/>
+      </w:r>
+      <w:r>
+        <w:rPr>
+          <w:rFonts w:asciiTheme="majorBidi" w:hAnsiTheme="majorBidi" w:cstheme="majorBidi"/>
+          <w:sz w:val="36"/>
+          <w:szCs w:val="36"/>
+        </w:rPr>
+        <w:tab/>
+        <w:t xml:space="preserve">          </w:t>
+      </w:r>
+      <w:r>
+        <w:rPr>
+          <w:rFonts w:asciiTheme="majorBidi" w:hAnsiTheme="majorBidi" w:cstheme="majorBidi"/>
+          <w:sz w:val="36"/>
+          <w:szCs w:val="36"/>
+        </w:rPr>
+        <w:t xml:space="preserve">or there are incomplete required fields. </w:t>
+      </w:r>
+    </w:p>
+    <w:p>
+      <w:pPr>
+        <w:pStyle w:val="HTMLPreformatted"/>
+        <w:shd w:val="clear" w:color="auto" w:fill="FFFFFF"/>
+        <w:rPr>
+          <w:rFonts w:asciiTheme="majorBidi" w:hAnsiTheme="majorBidi" w:cstheme="majorBidi"/>
+          <w:sz w:val="36"/>
+          <w:szCs w:val="36"/>
+        </w:rPr>
+      </w:pPr>
+      <w:r>
+        <w:rPr>
+          <w:rFonts w:asciiTheme="majorBidi" w:hAnsiTheme="majorBidi" w:cstheme="majorBidi"/>
+          <w:sz w:val="36"/>
+          <w:szCs w:val="36"/>
+        </w:rPr>
+        <w:tab/>
+      </w:r>
+      <w:r>
+        <w:rPr>
+          <w:rFonts w:asciiTheme="majorBidi" w:hAnsiTheme="majorBidi" w:cstheme="majorBidi"/>
+          <w:sz w:val="36"/>
+          <w:szCs w:val="36"/>
+        </w:rPr>
+        <w:tab/>
+      </w:r>
+      <w:r>
+        <w:rPr>
+          <w:rFonts w:asciiTheme="majorBidi" w:hAnsiTheme="majorBidi" w:cstheme="majorBidi"/>
+          <w:sz w:val="36"/>
+          <w:szCs w:val="36"/>
+        </w:rPr>
+        <w:tab/>
+      </w:r>
+      <w:r>
+        <w:rPr>
+          <w:rFonts w:asciiTheme="majorBidi" w:hAnsiTheme="majorBidi" w:cstheme="majorBidi"/>
+          <w:sz w:val="36"/>
+          <w:szCs w:val="36"/>
+        </w:rPr>
+        <w:tab/>
+      </w:r>
+      <w:r>
+        <w:rPr>
+          <w:rFonts w:asciiTheme="majorBidi" w:hAnsiTheme="majorBidi" w:cstheme="majorBidi"/>
+          <w:sz w:val="36"/>
+          <w:szCs w:val="36"/>
+        </w:rPr>
+        <w:tab/>
+        <w:t xml:space="preserve">         </w:t>
+      </w:r>
+      <w:r>
+        <w:rPr>
+          <w:rFonts w:asciiTheme="majorBidi" w:hAnsiTheme="majorBidi" w:cstheme="majorBidi"/>
+          <w:sz w:val="36"/>
+          <w:szCs w:val="36"/>
+        </w:rPr>
+        <w:t xml:space="preserve">Please use another one or try to fill out </w:t>
+      </w:r>
+    </w:p>
+    <w:p>
+      <w:pPr>
+        <w:pStyle w:val="HTMLPreformatted"/>
+        <w:shd w:val="clear" w:color="auto" w:fill="FFFFFF"/>
+        <w:rPr>
+          <w:rFonts w:ascii="Courier New" w:hAnsi="Courier New" w:cs="Courier New"/>
+          <w:color w:val="000000"/>
+          <w:sz w:val="18"/>
+          <w:szCs w:val="18"/>
+        </w:rPr>
+      </w:pPr>
+      <w:r>
+        <w:rPr>
+          <w:rFonts w:asciiTheme="majorBidi" w:hAnsiTheme="majorBidi" w:cstheme="majorBidi"/>
+          <w:sz w:val="36"/>
+          <w:szCs w:val="36"/>
+        </w:rPr>
+        <w:tab/>
+      </w:r>
+      <w:r>
+        <w:rPr>
+          <w:rFonts w:asciiTheme="majorBidi" w:hAnsiTheme="majorBidi" w:cstheme="majorBidi"/>
+          <w:sz w:val="36"/>
+          <w:szCs w:val="36"/>
+        </w:rPr>
+        <w:tab/>
+      </w:r>
+      <w:r>
+        <w:rPr>
+          <w:rFonts w:asciiTheme="majorBidi" w:hAnsiTheme="majorBidi" w:cstheme="majorBidi"/>
+          <w:sz w:val="36"/>
+          <w:szCs w:val="36"/>
+        </w:rPr>
+        <w:tab/>
+      </w:r>
+      <w:r>
+        <w:rPr>
+          <w:rFonts w:asciiTheme="majorBidi" w:hAnsiTheme="majorBidi" w:cstheme="majorBidi"/>
+          <w:sz w:val="36"/>
+          <w:szCs w:val="36"/>
+        </w:rPr>
+        <w:tab/>
+      </w:r>
+      <w:r>
+        <w:rPr>
+          <w:rFonts w:asciiTheme="majorBidi" w:hAnsiTheme="majorBidi" w:cstheme="majorBidi"/>
+          <w:sz w:val="36"/>
+          <w:szCs w:val="36"/>
+        </w:rPr>
+        <w:tab/>
+        <w:t xml:space="preserve">         </w:t>
+      </w:r>
+      <w:r>
+        <w:rPr>
+          <w:rFonts w:asciiTheme="majorBidi" w:hAnsiTheme="majorBidi" w:cstheme="majorBidi"/>
+          <w:sz w:val="36"/>
+          <w:szCs w:val="36"/>
+        </w:rPr>
+        <w:t>the form again.”</w:t>
+      </w:r>
+    </w:p>
+    <w:p>
+      <w:pPr>
         <w:pStyle w:val="ListParagraph"/>
         <w:spacing w:after="0"/>
         <w:ind w:left="1636"/>
@@ -4168,168 +4652,40 @@
           <w:szCs w:val="36"/>
           <w:cs/>
         </w:rPr>
-        <w:t xml:space="preserve">                    </w:t>
-      </w:r>
-      <w:r>
-        <w:rPr>
-          <w:rFonts w:asciiTheme="majorBidi" w:hAnsiTheme="majorBidi" w:cstheme="majorBidi"/>
-          <w:sz w:val="36"/>
-          <w:szCs w:val="44"/>
-        </w:rPr>
-        <w:tab/>
-      </w:r>
-      <w:r>
-        <w:rPr>
-          <w:rFonts w:asciiTheme="majorBidi" w:hAnsiTheme="majorBidi" w:cstheme="majorBidi"/>
-          <w:sz w:val="36"/>
-          <w:szCs w:val="44"/>
-        </w:rPr>
-        <w:tab/>
-      </w:r>
-      <w:r>
-        <w:rPr>
-          <w:rFonts w:asciiTheme="majorBidi" w:hAnsiTheme="majorBidi" w:cs="Angsana New"/>
-          <w:sz w:val="36"/>
-          <w:szCs w:val="36"/>
-          <w:cs/>
-        </w:rPr>
-        <w:t xml:space="preserve">        </w:t>
-      </w:r>
-      <w:r>
-        <w:rPr>
-          <w:rFonts w:asciiTheme="majorBidi" w:hAnsiTheme="majorBidi" w:cs="Angsana New"/>
-          <w:sz w:val="36"/>
-          <w:szCs w:val="36"/>
-          <w:cs/>
-        </w:rPr>
-        <w:t>"</w:t>
-      </w:r>
-      <w:r>
-        <w:rPr>
-          <w:rFonts w:asciiTheme="majorBidi" w:hAnsiTheme="majorBidi" w:cstheme="majorBidi"/>
-          <w:sz w:val="36"/>
-          <w:szCs w:val="44"/>
-        </w:rPr>
-        <w:t>message</w:t>
-      </w:r>
-      <w:r>
-        <w:rPr>
-          <w:rFonts w:asciiTheme="majorBidi" w:hAnsiTheme="majorBidi" w:cs="Angsana New"/>
-          <w:sz w:val="36"/>
-          <w:szCs w:val="36"/>
-          <w:cs/>
-        </w:rPr>
-        <w:t>": "</w:t>
-      </w:r>
-      <w:r>
-        <w:rPr>
-          <w:rFonts w:asciiTheme="majorBidi" w:hAnsiTheme="majorBidi" w:cstheme="majorBidi"/>
-          <w:sz w:val="36"/>
-          <w:szCs w:val="44"/>
-        </w:rPr>
-        <w:t xml:space="preserve">Username or email may already </w:t>
-      </w:r>
-    </w:p>
-    <w:p>
-      <w:pPr>
-        <w:spacing w:after="0"/>
-        <w:rPr>
-          <w:rFonts w:asciiTheme="majorBidi" w:hAnsiTheme="majorBidi" w:cstheme="majorBidi"/>
-          <w:sz w:val="36"/>
-          <w:szCs w:val="44"/>
-        </w:rPr>
-      </w:pPr>
-      <w:r>
-        <w:rPr>
-          <w:rFonts w:asciiTheme="majorBidi" w:hAnsiTheme="majorBidi" w:cs="Angsana New"/>
-          <w:sz w:val="36"/>
-          <w:szCs w:val="36"/>
-          <w:cs/>
-        </w:rPr>
-        <w:t xml:space="preserve">  </w:t>
-      </w:r>
-      <w:r>
-        <w:rPr>
-          <w:rFonts w:asciiTheme="majorBidi" w:hAnsiTheme="majorBidi" w:cstheme="majorBidi"/>
-          <w:sz w:val="36"/>
-          <w:szCs w:val="44"/>
-        </w:rPr>
-        <w:tab/>
-      </w:r>
-      <w:r>
-        <w:rPr>
-          <w:rFonts w:asciiTheme="majorBidi" w:hAnsiTheme="majorBidi" w:cstheme="majorBidi"/>
-          <w:sz w:val="36"/>
-          <w:szCs w:val="44"/>
-        </w:rPr>
-        <w:tab/>
-      </w:r>
-      <w:r>
-        <w:rPr>
-          <w:rFonts w:asciiTheme="majorBidi" w:hAnsiTheme="majorBidi" w:cstheme="majorBidi"/>
-          <w:sz w:val="36"/>
-          <w:szCs w:val="44"/>
-        </w:rPr>
-        <w:tab/>
-      </w:r>
-      <w:r>
-        <w:rPr>
-          <w:rFonts w:asciiTheme="majorBidi" w:hAnsiTheme="majorBidi" w:cstheme="majorBidi"/>
-          <w:sz w:val="36"/>
-          <w:szCs w:val="44"/>
-        </w:rPr>
-        <w:tab/>
-      </w:r>
-      <w:r>
-        <w:rPr>
-          <w:rFonts w:asciiTheme="majorBidi" w:hAnsiTheme="majorBidi" w:cstheme="majorBidi"/>
-          <w:sz w:val="36"/>
-          <w:szCs w:val="44"/>
-        </w:rPr>
-        <w:tab/>
-      </w:r>
-      <w:r>
-        <w:rPr>
-          <w:rFonts w:asciiTheme="majorBidi" w:hAnsiTheme="majorBidi" w:cs="Angsana New"/>
-          <w:sz w:val="36"/>
-          <w:szCs w:val="36"/>
-          <w:cs/>
-        </w:rPr>
-        <w:t xml:space="preserve">         </w:t>
-      </w:r>
-      <w:r>
-        <w:rPr>
-          <w:rFonts w:asciiTheme="majorBidi" w:hAnsiTheme="majorBidi" w:cstheme="majorBidi"/>
-          <w:sz w:val="36"/>
-          <w:szCs w:val="44"/>
-        </w:rPr>
-        <w:t>exist</w:t>
-      </w:r>
-      <w:r>
-        <w:rPr>
-          <w:rFonts w:asciiTheme="majorBidi" w:hAnsiTheme="majorBidi" w:cs="Angsana New"/>
-          <w:sz w:val="36"/>
-          <w:szCs w:val="36"/>
-          <w:cs/>
-        </w:rPr>
-        <w:t xml:space="preserve">. </w:t>
-      </w:r>
-      <w:r>
-        <w:rPr>
-          <w:rFonts w:asciiTheme="majorBidi" w:hAnsiTheme="majorBidi" w:cstheme="majorBidi"/>
-          <w:sz w:val="36"/>
-          <w:szCs w:val="44"/>
-        </w:rPr>
-        <w:t>Please use another one</w:t>
-      </w:r>
-      <w:r>
-        <w:rPr>
-          <w:rFonts w:asciiTheme="majorBidi" w:hAnsiTheme="majorBidi" w:cs="Angsana New"/>
-          <w:sz w:val="36"/>
-          <w:szCs w:val="36"/>
-          <w:cs/>
-        </w:rPr>
-        <w:t>."</w:t>
+        <w:t xml:space="preserve">                </w:t>
+      </w:r>
+      <w:r>
+        <w:rPr>
+          <w:rFonts w:asciiTheme="majorBidi" w:hAnsiTheme="majorBidi" w:cstheme="majorBidi"/>
+          <w:sz w:val="36"/>
+          <w:szCs w:val="44"/>
+        </w:rPr>
+        <w:tab/>
+      </w:r>
+      <w:r>
+        <w:rPr>
+          <w:rFonts w:asciiTheme="majorBidi" w:hAnsiTheme="majorBidi" w:cstheme="majorBidi"/>
+          <w:sz w:val="36"/>
+          <w:szCs w:val="44"/>
+        </w:rPr>
+        <w:tab/>
+      </w:r>
+      <w:r>
+        <w:rPr>
+          <w:rFonts w:asciiTheme="majorBidi" w:hAnsiTheme="majorBidi" w:cs="Angsana New"/>
+          <w:sz w:val="36"/>
+          <w:szCs w:val="36"/>
+          <w:cs/>
+        </w:rPr>
+        <w:t xml:space="preserve">     </w:t>
+      </w:r>
+      <w:r>
+        <w:rPr>
+          <w:rFonts w:asciiTheme="majorBidi" w:hAnsiTheme="majorBidi" w:cstheme="majorBidi"/>
+          <w:sz w:val="36"/>
+          <w:szCs w:val="44"/>
+        </w:rPr>
+        <w:t>}</w:t>
       </w:r>
     </w:p>
     <w:p>
@@ -4350,33 +4706,15 @@
           <w:szCs w:val="36"/>
           <w:cs/>
         </w:rPr>
-        <w:lastRenderedPageBreak/>
-        <w:t xml:space="preserve">                </w:t>
-      </w:r>
-      <w:r>
-        <w:rPr>
-          <w:rFonts w:asciiTheme="majorBidi" w:hAnsiTheme="majorBidi" w:cstheme="majorBidi"/>
-          <w:sz w:val="36"/>
-          <w:szCs w:val="44"/>
-        </w:rPr>
-        <w:tab/>
-      </w:r>
-      <w:r>
-        <w:rPr>
-          <w:rFonts w:asciiTheme="majorBidi" w:hAnsiTheme="majorBidi" w:cstheme="majorBidi"/>
-          <w:sz w:val="36"/>
-          <w:szCs w:val="44"/>
-        </w:rPr>
-        <w:tab/>
-      </w:r>
-      <w:r>
-        <w:rPr>
-          <w:rFonts w:asciiTheme="majorBidi" w:hAnsiTheme="majorBidi" w:cs="Angsana New"/>
-          <w:sz w:val="36"/>
-          <w:szCs w:val="36"/>
-          <w:cs/>
-        </w:rPr>
-        <w:t xml:space="preserve">     </w:t>
+        <w:t xml:space="preserve">            </w:t>
+      </w:r>
+      <w:r>
+        <w:rPr>
+          <w:rFonts w:asciiTheme="majorBidi" w:hAnsiTheme="majorBidi" w:cstheme="majorBidi"/>
+          <w:sz w:val="36"/>
+          <w:szCs w:val="44"/>
+        </w:rPr>
+        <w:tab/>
       </w:r>
       <w:r>
         <w:rPr>
@@ -4386,55 +4724,8 @@
         </w:rPr>
         <w:t>}</w:t>
       </w:r>
-    </w:p>
-    <w:p>
-      <w:pPr>
-        <w:pStyle w:val="ListParagraph"/>
-        <w:spacing w:after="0"/>
-        <w:ind w:left="1636"/>
-        <w:rPr>
-          <w:rFonts w:asciiTheme="majorBidi" w:hAnsiTheme="majorBidi" w:cstheme="majorBidi"/>
-          <w:sz w:val="36"/>
-          <w:szCs w:val="44"/>
-        </w:rPr>
-      </w:pPr>
-      <w:r>
-        <w:rPr>
-          <w:rFonts w:asciiTheme="majorBidi" w:hAnsiTheme="majorBidi" w:cs="Angsana New"/>
-          <w:sz w:val="36"/>
-          <w:szCs w:val="36"/>
-          <w:cs/>
-        </w:rPr>
-        <w:t xml:space="preserve">            </w:t>
-      </w:r>
-      <w:r>
-        <w:rPr>
-          <w:rFonts w:asciiTheme="majorBidi" w:hAnsiTheme="majorBidi" w:cstheme="majorBidi"/>
-          <w:sz w:val="36"/>
-          <w:szCs w:val="44"/>
-        </w:rPr>
-        <w:tab/>
-      </w:r>
-      <w:r>
-        <w:rPr>
-          <w:rFonts w:asciiTheme="majorBidi" w:hAnsiTheme="majorBidi" w:cstheme="majorBidi"/>
-          <w:sz w:val="36"/>
-          <w:szCs w:val="44"/>
-        </w:rPr>
-        <w:t>}</w:t>
-      </w:r>
-    </w:p>
-    <w:p>
-      <w:pPr>
-        <w:pStyle w:val="ListParagraph"/>
-        <w:spacing w:after="0"/>
-        <w:ind w:left="1636"/>
-        <w:rPr>
-          <w:rFonts w:asciiTheme="majorBidi" w:hAnsiTheme="majorBidi" w:cstheme="majorBidi"/>
-          <w:sz w:val="36"/>
-          <w:szCs w:val="44"/>
-        </w:rPr>
-      </w:pPr>
+      <w:bookmarkStart w:id="0" w:name="_GoBack"/>
+      <w:bookmarkEnd w:id="0"/>
     </w:p>
     <w:p>
       <w:pPr>
@@ -4831,7 +5122,6 @@
         </w:rPr>
         <w:t>": "</w:t>
       </w:r>
-      <w:proofErr w:type="spellStart"/>
       <w:r>
         <w:rPr>
           <w:rFonts w:asciiTheme="majorBidi" w:hAnsiTheme="majorBidi" w:cstheme="majorBidi"/>
@@ -4840,7 +5130,6 @@
         </w:rPr>
         <w:t>enceladus</w:t>
       </w:r>
-      <w:proofErr w:type="spellEnd"/>
       <w:r>
         <w:rPr>
           <w:rFonts w:asciiTheme="majorBidi" w:hAnsiTheme="majorBidi" w:cs="Angsana New"/>
@@ -5144,6 +5433,7 @@
           <w:szCs w:val="36"/>
           <w:cs/>
         </w:rPr>
+        <w:lastRenderedPageBreak/>
         <w:t xml:space="preserve">                </w:t>
       </w:r>
       <w:r>
@@ -5330,7 +5620,6 @@
         </w:rPr>
         <w:t>"</w:t>
       </w:r>
-      <w:proofErr w:type="spellStart"/>
       <w:r>
         <w:rPr>
           <w:rFonts w:asciiTheme="majorBidi" w:hAnsiTheme="majorBidi" w:cstheme="majorBidi"/>
@@ -5339,7 +5628,6 @@
         </w:rPr>
         <w:t>user_data</w:t>
       </w:r>
-      <w:proofErr w:type="spellEnd"/>
       <w:r>
         <w:rPr>
           <w:rFonts w:asciiTheme="majorBidi" w:hAnsiTheme="majorBidi" w:cs="Angsana New"/>
@@ -5521,7 +5809,6 @@
         </w:rPr>
         <w:t>": "</w:t>
       </w:r>
-      <w:proofErr w:type="spellStart"/>
       <w:r>
         <w:rPr>
           <w:rFonts w:asciiTheme="majorBidi" w:hAnsiTheme="majorBidi" w:cstheme="majorBidi"/>
@@ -5530,7 +5817,6 @@
         </w:rPr>
         <w:t>enceladus</w:t>
       </w:r>
-      <w:proofErr w:type="spellEnd"/>
       <w:r>
         <w:rPr>
           <w:rFonts w:asciiTheme="majorBidi" w:hAnsiTheme="majorBidi" w:cs="Angsana New"/>
@@ -5547,479 +5833,6 @@
           <w:szCs w:val="44"/>
         </w:rPr>
         <w:t>,</w:t>
-      </w:r>
-    </w:p>
-    <w:p>
-      <w:pPr>
-        <w:pStyle w:val="ListParagraph"/>
-        <w:ind w:left="1636"/>
-        <w:rPr>
-          <w:rFonts w:asciiTheme="majorBidi" w:hAnsiTheme="majorBidi" w:cstheme="majorBidi"/>
-          <w:sz w:val="36"/>
-          <w:szCs w:val="44"/>
-        </w:rPr>
-      </w:pPr>
-      <w:r>
-        <w:rPr>
-          <w:rFonts w:asciiTheme="majorBidi" w:hAnsiTheme="majorBidi" w:cs="Angsana New"/>
-          <w:sz w:val="36"/>
-          <w:szCs w:val="36"/>
-          <w:cs/>
-        </w:rPr>
-        <w:t xml:space="preserve">                        </w:t>
-      </w:r>
-      <w:r>
-        <w:rPr>
-          <w:rFonts w:asciiTheme="majorBidi" w:hAnsiTheme="majorBidi" w:cstheme="majorBidi"/>
-          <w:sz w:val="36"/>
-          <w:szCs w:val="44"/>
-        </w:rPr>
-        <w:tab/>
-      </w:r>
-      <w:r>
-        <w:rPr>
-          <w:rFonts w:asciiTheme="majorBidi" w:hAnsiTheme="majorBidi" w:cstheme="majorBidi"/>
-          <w:sz w:val="36"/>
-          <w:szCs w:val="44"/>
-        </w:rPr>
-        <w:tab/>
-      </w:r>
-      <w:r>
-        <w:rPr>
-          <w:rFonts w:asciiTheme="majorBidi" w:hAnsiTheme="majorBidi" w:cstheme="majorBidi"/>
-          <w:sz w:val="36"/>
-          <w:szCs w:val="44"/>
-        </w:rPr>
-        <w:tab/>
-      </w:r>
-      <w:r>
-        <w:rPr>
-          <w:rFonts w:asciiTheme="majorBidi" w:hAnsiTheme="majorBidi" w:cstheme="majorBidi"/>
-          <w:sz w:val="36"/>
-          <w:szCs w:val="44"/>
-        </w:rPr>
-        <w:tab/>
-      </w:r>
-      <w:r>
-        <w:rPr>
-          <w:rFonts w:asciiTheme="majorBidi" w:hAnsiTheme="majorBidi" w:cs="Angsana New"/>
-          <w:sz w:val="36"/>
-          <w:szCs w:val="36"/>
-          <w:cs/>
-        </w:rPr>
-        <w:t>"</w:t>
-      </w:r>
-      <w:r>
-        <w:rPr>
-          <w:rFonts w:asciiTheme="majorBidi" w:hAnsiTheme="majorBidi" w:cstheme="majorBidi"/>
-          <w:sz w:val="36"/>
-          <w:szCs w:val="44"/>
-        </w:rPr>
-        <w:t>email</w:t>
-      </w:r>
-      <w:r>
-        <w:rPr>
-          <w:rFonts w:asciiTheme="majorBidi" w:hAnsiTheme="majorBidi" w:cs="Angsana New"/>
-          <w:sz w:val="36"/>
-          <w:szCs w:val="36"/>
-          <w:cs/>
-        </w:rPr>
-        <w:t>": "</w:t>
-      </w:r>
-      <w:r>
-        <w:rPr>
-          <w:rFonts w:asciiTheme="majorBidi" w:hAnsiTheme="majorBidi" w:cstheme="majorBidi"/>
-          <w:sz w:val="36"/>
-          <w:szCs w:val="44"/>
-        </w:rPr>
-        <w:t>ice@ice</w:t>
-      </w:r>
-      <w:r>
-        <w:rPr>
-          <w:rFonts w:asciiTheme="majorBidi" w:hAnsiTheme="majorBidi" w:cs="Angsana New"/>
-          <w:sz w:val="36"/>
-          <w:szCs w:val="36"/>
-          <w:cs/>
-        </w:rPr>
-        <w:t>.</w:t>
-      </w:r>
-      <w:r>
-        <w:rPr>
-          <w:rFonts w:asciiTheme="majorBidi" w:hAnsiTheme="majorBidi" w:cstheme="majorBidi"/>
-          <w:sz w:val="36"/>
-          <w:szCs w:val="44"/>
-        </w:rPr>
-        <w:t>com</w:t>
-      </w:r>
-      <w:r>
-        <w:rPr>
-          <w:rFonts w:asciiTheme="majorBidi" w:hAnsiTheme="majorBidi" w:cs="Angsana New"/>
-          <w:sz w:val="36"/>
-          <w:szCs w:val="36"/>
-          <w:cs/>
-        </w:rPr>
-        <w:t>"</w:t>
-      </w:r>
-      <w:r>
-        <w:rPr>
-          <w:rFonts w:asciiTheme="majorBidi" w:hAnsiTheme="majorBidi" w:cstheme="majorBidi"/>
-          <w:sz w:val="36"/>
-          <w:szCs w:val="44"/>
-        </w:rPr>
-        <w:t>,</w:t>
-      </w:r>
-    </w:p>
-    <w:p>
-      <w:pPr>
-        <w:pStyle w:val="ListParagraph"/>
-        <w:ind w:left="1636"/>
-        <w:rPr>
-          <w:rFonts w:asciiTheme="majorBidi" w:hAnsiTheme="majorBidi" w:cstheme="majorBidi"/>
-          <w:sz w:val="36"/>
-          <w:szCs w:val="44"/>
-        </w:rPr>
-      </w:pPr>
-      <w:r>
-        <w:rPr>
-          <w:rFonts w:asciiTheme="majorBidi" w:hAnsiTheme="majorBidi" w:cs="Angsana New"/>
-          <w:sz w:val="36"/>
-          <w:szCs w:val="36"/>
-          <w:cs/>
-        </w:rPr>
-        <w:t xml:space="preserve">                        </w:t>
-      </w:r>
-      <w:r>
-        <w:rPr>
-          <w:rFonts w:asciiTheme="majorBidi" w:hAnsiTheme="majorBidi" w:cstheme="majorBidi"/>
-          <w:sz w:val="36"/>
-          <w:szCs w:val="44"/>
-        </w:rPr>
-        <w:tab/>
-      </w:r>
-      <w:r>
-        <w:rPr>
-          <w:rFonts w:asciiTheme="majorBidi" w:hAnsiTheme="majorBidi" w:cstheme="majorBidi"/>
-          <w:sz w:val="36"/>
-          <w:szCs w:val="44"/>
-        </w:rPr>
-        <w:tab/>
-      </w:r>
-      <w:r>
-        <w:rPr>
-          <w:rFonts w:asciiTheme="majorBidi" w:hAnsiTheme="majorBidi" w:cstheme="majorBidi"/>
-          <w:sz w:val="36"/>
-          <w:szCs w:val="44"/>
-        </w:rPr>
-        <w:tab/>
-      </w:r>
-      <w:r>
-        <w:rPr>
-          <w:rFonts w:asciiTheme="majorBidi" w:hAnsiTheme="majorBidi" w:cstheme="majorBidi"/>
-          <w:sz w:val="36"/>
-          <w:szCs w:val="44"/>
-        </w:rPr>
-        <w:tab/>
-      </w:r>
-      <w:r>
-        <w:rPr>
-          <w:rFonts w:asciiTheme="majorBidi" w:hAnsiTheme="majorBidi" w:cs="Angsana New"/>
-          <w:sz w:val="36"/>
-          <w:szCs w:val="36"/>
-          <w:cs/>
-        </w:rPr>
-        <w:t>"</w:t>
-      </w:r>
-      <w:proofErr w:type="spellStart"/>
-      <w:r>
-        <w:rPr>
-          <w:rFonts w:asciiTheme="majorBidi" w:hAnsiTheme="majorBidi" w:cstheme="majorBidi"/>
-          <w:sz w:val="36"/>
-          <w:szCs w:val="44"/>
-        </w:rPr>
-        <w:t>is_superuser</w:t>
-      </w:r>
-      <w:proofErr w:type="spellEnd"/>
-      <w:r>
-        <w:rPr>
-          <w:rFonts w:asciiTheme="majorBidi" w:hAnsiTheme="majorBidi" w:cs="Angsana New"/>
-          <w:sz w:val="36"/>
-          <w:szCs w:val="36"/>
-          <w:cs/>
-        </w:rPr>
-        <w:t xml:space="preserve">": </w:t>
-      </w:r>
-      <w:r>
-        <w:rPr>
-          <w:rFonts w:asciiTheme="majorBidi" w:hAnsiTheme="majorBidi" w:cstheme="majorBidi"/>
-          <w:sz w:val="36"/>
-          <w:szCs w:val="44"/>
-        </w:rPr>
-        <w:t>true,</w:t>
-      </w:r>
-    </w:p>
-    <w:p>
-      <w:pPr>
-        <w:pStyle w:val="ListParagraph"/>
-        <w:ind w:left="1636"/>
-        <w:rPr>
-          <w:rFonts w:asciiTheme="majorBidi" w:hAnsiTheme="majorBidi" w:cstheme="majorBidi"/>
-          <w:sz w:val="36"/>
-          <w:szCs w:val="44"/>
-        </w:rPr>
-      </w:pPr>
-      <w:r>
-        <w:rPr>
-          <w:rFonts w:asciiTheme="majorBidi" w:hAnsiTheme="majorBidi" w:cs="Angsana New"/>
-          <w:sz w:val="36"/>
-          <w:szCs w:val="36"/>
-          <w:cs/>
-        </w:rPr>
-        <w:t xml:space="preserve">                       </w:t>
-      </w:r>
-      <w:r>
-        <w:rPr>
-          <w:rFonts w:asciiTheme="majorBidi" w:hAnsiTheme="majorBidi" w:cstheme="majorBidi"/>
-          <w:sz w:val="36"/>
-          <w:szCs w:val="44"/>
-        </w:rPr>
-        <w:tab/>
-      </w:r>
-      <w:r>
-        <w:rPr>
-          <w:rFonts w:asciiTheme="majorBidi" w:hAnsiTheme="majorBidi" w:cstheme="majorBidi"/>
-          <w:sz w:val="36"/>
-          <w:szCs w:val="44"/>
-        </w:rPr>
-        <w:tab/>
-      </w:r>
-      <w:r>
-        <w:rPr>
-          <w:rFonts w:asciiTheme="majorBidi" w:hAnsiTheme="majorBidi" w:cstheme="majorBidi"/>
-          <w:sz w:val="36"/>
-          <w:szCs w:val="44"/>
-        </w:rPr>
-        <w:tab/>
-      </w:r>
-      <w:r>
-        <w:rPr>
-          <w:rFonts w:asciiTheme="majorBidi" w:hAnsiTheme="majorBidi" w:cstheme="majorBidi"/>
-          <w:sz w:val="36"/>
-          <w:szCs w:val="44"/>
-        </w:rPr>
-        <w:tab/>
-      </w:r>
-      <w:r>
-        <w:rPr>
-          <w:rFonts w:asciiTheme="majorBidi" w:hAnsiTheme="majorBidi" w:cs="Angsana New"/>
-          <w:sz w:val="36"/>
-          <w:szCs w:val="36"/>
-          <w:cs/>
-        </w:rPr>
-        <w:t>"</w:t>
-      </w:r>
-      <w:proofErr w:type="spellStart"/>
-      <w:r>
-        <w:rPr>
-          <w:rFonts w:asciiTheme="majorBidi" w:hAnsiTheme="majorBidi" w:cstheme="majorBidi"/>
-          <w:sz w:val="36"/>
-          <w:szCs w:val="44"/>
-        </w:rPr>
-        <w:t>is_staff</w:t>
-      </w:r>
-      <w:proofErr w:type="spellEnd"/>
-      <w:r>
-        <w:rPr>
-          <w:rFonts w:asciiTheme="majorBidi" w:hAnsiTheme="majorBidi" w:cs="Angsana New"/>
-          <w:sz w:val="36"/>
-          <w:szCs w:val="36"/>
-          <w:cs/>
-        </w:rPr>
-        <w:t xml:space="preserve">": </w:t>
-      </w:r>
-      <w:r>
-        <w:rPr>
-          <w:rFonts w:asciiTheme="majorBidi" w:hAnsiTheme="majorBidi" w:cstheme="majorBidi"/>
-          <w:sz w:val="36"/>
-          <w:szCs w:val="44"/>
-        </w:rPr>
-        <w:t>true,</w:t>
-      </w:r>
-    </w:p>
-    <w:p>
-      <w:pPr>
-        <w:pStyle w:val="ListParagraph"/>
-        <w:ind w:left="1636"/>
-        <w:rPr>
-          <w:rFonts w:asciiTheme="majorBidi" w:hAnsiTheme="majorBidi" w:cstheme="majorBidi"/>
-          <w:sz w:val="36"/>
-          <w:szCs w:val="44"/>
-        </w:rPr>
-      </w:pPr>
-      <w:r>
-        <w:rPr>
-          <w:rFonts w:asciiTheme="majorBidi" w:hAnsiTheme="majorBidi" w:cs="Angsana New"/>
-          <w:sz w:val="36"/>
-          <w:szCs w:val="36"/>
-          <w:cs/>
-        </w:rPr>
-        <w:lastRenderedPageBreak/>
-        <w:t xml:space="preserve">                        </w:t>
-      </w:r>
-      <w:r>
-        <w:rPr>
-          <w:rFonts w:asciiTheme="majorBidi" w:hAnsiTheme="majorBidi" w:cstheme="majorBidi"/>
-          <w:sz w:val="36"/>
-          <w:szCs w:val="44"/>
-        </w:rPr>
-        <w:tab/>
-      </w:r>
-      <w:r>
-        <w:rPr>
-          <w:rFonts w:asciiTheme="majorBidi" w:hAnsiTheme="majorBidi" w:cstheme="majorBidi"/>
-          <w:sz w:val="36"/>
-          <w:szCs w:val="44"/>
-        </w:rPr>
-        <w:tab/>
-      </w:r>
-      <w:r>
-        <w:rPr>
-          <w:rFonts w:asciiTheme="majorBidi" w:hAnsiTheme="majorBidi" w:cstheme="majorBidi"/>
-          <w:sz w:val="36"/>
-          <w:szCs w:val="44"/>
-        </w:rPr>
-        <w:tab/>
-      </w:r>
-      <w:r>
-        <w:rPr>
-          <w:rFonts w:asciiTheme="majorBidi" w:hAnsiTheme="majorBidi" w:cstheme="majorBidi"/>
-          <w:sz w:val="36"/>
-          <w:szCs w:val="44"/>
-        </w:rPr>
-        <w:tab/>
-      </w:r>
-      <w:r>
-        <w:rPr>
-          <w:rFonts w:asciiTheme="majorBidi" w:hAnsiTheme="majorBidi" w:cs="Angsana New"/>
-          <w:sz w:val="36"/>
-          <w:szCs w:val="36"/>
-          <w:cs/>
-        </w:rPr>
-        <w:t>"</w:t>
-      </w:r>
-      <w:proofErr w:type="spellStart"/>
-      <w:r>
-        <w:rPr>
-          <w:rFonts w:asciiTheme="majorBidi" w:hAnsiTheme="majorBidi" w:cstheme="majorBidi"/>
-          <w:sz w:val="36"/>
-          <w:szCs w:val="44"/>
-        </w:rPr>
-        <w:t>is_active</w:t>
-      </w:r>
-      <w:proofErr w:type="spellEnd"/>
-      <w:r>
-        <w:rPr>
-          <w:rFonts w:asciiTheme="majorBidi" w:hAnsiTheme="majorBidi" w:cs="Angsana New"/>
-          <w:sz w:val="36"/>
-          <w:szCs w:val="36"/>
-          <w:cs/>
-        </w:rPr>
-        <w:t xml:space="preserve">": </w:t>
-      </w:r>
-      <w:r>
-        <w:rPr>
-          <w:rFonts w:asciiTheme="majorBidi" w:hAnsiTheme="majorBidi" w:cstheme="majorBidi"/>
-          <w:sz w:val="36"/>
-          <w:szCs w:val="44"/>
-        </w:rPr>
-        <w:t>true,</w:t>
-      </w:r>
-    </w:p>
-    <w:p>
-      <w:pPr>
-        <w:pStyle w:val="ListParagraph"/>
-        <w:ind w:left="1636"/>
-        <w:rPr>
-          <w:rFonts w:asciiTheme="majorBidi" w:hAnsiTheme="majorBidi" w:cstheme="majorBidi"/>
-          <w:sz w:val="36"/>
-          <w:szCs w:val="44"/>
-        </w:rPr>
-      </w:pPr>
-      <w:r>
-        <w:rPr>
-          <w:rFonts w:asciiTheme="majorBidi" w:hAnsiTheme="majorBidi" w:cs="Angsana New"/>
-          <w:sz w:val="36"/>
-          <w:szCs w:val="36"/>
-          <w:cs/>
-        </w:rPr>
-        <w:t xml:space="preserve">                        </w:t>
-      </w:r>
-      <w:r>
-        <w:rPr>
-          <w:rFonts w:asciiTheme="majorBidi" w:hAnsiTheme="majorBidi" w:cstheme="majorBidi"/>
-          <w:sz w:val="36"/>
-          <w:szCs w:val="44"/>
-        </w:rPr>
-        <w:tab/>
-      </w:r>
-      <w:r>
-        <w:rPr>
-          <w:rFonts w:asciiTheme="majorBidi" w:hAnsiTheme="majorBidi" w:cstheme="majorBidi"/>
-          <w:sz w:val="36"/>
-          <w:szCs w:val="44"/>
-        </w:rPr>
-        <w:tab/>
-      </w:r>
-      <w:r>
-        <w:rPr>
-          <w:rFonts w:asciiTheme="majorBidi" w:hAnsiTheme="majorBidi" w:cstheme="majorBidi"/>
-          <w:sz w:val="36"/>
-          <w:szCs w:val="44"/>
-        </w:rPr>
-        <w:tab/>
-      </w:r>
-      <w:r>
-        <w:rPr>
-          <w:rFonts w:asciiTheme="majorBidi" w:hAnsiTheme="majorBidi" w:cstheme="majorBidi"/>
-          <w:sz w:val="36"/>
-          <w:szCs w:val="44"/>
-        </w:rPr>
-        <w:tab/>
-      </w:r>
-      <w:r>
-        <w:rPr>
-          <w:rFonts w:asciiTheme="majorBidi" w:hAnsiTheme="majorBidi" w:cs="Angsana New"/>
-          <w:sz w:val="36"/>
-          <w:szCs w:val="36"/>
-          <w:cs/>
-        </w:rPr>
-        <w:t>"</w:t>
-      </w:r>
-      <w:proofErr w:type="spellStart"/>
-      <w:r>
-        <w:rPr>
-          <w:rFonts w:asciiTheme="majorBidi" w:hAnsiTheme="majorBidi" w:cstheme="majorBidi"/>
-          <w:sz w:val="36"/>
-          <w:szCs w:val="44"/>
-        </w:rPr>
-        <w:t>last_login</w:t>
-      </w:r>
-      <w:proofErr w:type="spellEnd"/>
-      <w:r>
-        <w:rPr>
-          <w:rFonts w:asciiTheme="majorBidi" w:hAnsiTheme="majorBidi" w:cs="Angsana New"/>
-          <w:sz w:val="36"/>
-          <w:szCs w:val="36"/>
-          <w:cs/>
-        </w:rPr>
-        <w:t xml:space="preserve">": </w:t>
-      </w:r>
-      <w:r>
-        <w:rPr>
-          <w:rFonts w:asciiTheme="majorBidi" w:hAnsiTheme="majorBidi" w:cstheme="majorBidi"/>
-          <w:sz w:val="36"/>
-          <w:szCs w:val="44"/>
-        </w:rPr>
-        <w:t>null,</w:t>
       </w:r>
     </w:p>
     <w:p>
@@ -6035,6 +5848,209 @@
       </w:pPr>
       <w:r>
         <w:rPr>
+          <w:rFonts w:asciiTheme="majorBidi" w:hAnsiTheme="majorBidi" w:cstheme="majorBidi"/>
+          <w:sz w:val="36"/>
+          <w:szCs w:val="44"/>
+        </w:rPr>
+        <w:tab/>
+      </w:r>
+      <w:r>
+        <w:rPr>
+          <w:rFonts w:asciiTheme="majorBidi" w:hAnsiTheme="majorBidi" w:cstheme="majorBidi"/>
+          <w:sz w:val="36"/>
+          <w:szCs w:val="44"/>
+        </w:rPr>
+        <w:tab/>
+      </w:r>
+      <w:r>
+        <w:rPr>
+          <w:rFonts w:asciiTheme="majorBidi" w:hAnsiTheme="majorBidi" w:cstheme="majorBidi"/>
+          <w:sz w:val="36"/>
+          <w:szCs w:val="44"/>
+        </w:rPr>
+        <w:tab/>
+      </w:r>
+      <w:r>
+        <w:rPr>
+          <w:rFonts w:asciiTheme="majorBidi" w:hAnsiTheme="majorBidi" w:cstheme="majorBidi"/>
+          <w:sz w:val="36"/>
+          <w:szCs w:val="44"/>
+        </w:rPr>
+        <w:tab/>
+      </w:r>
+      <w:r>
+        <w:rPr>
+          <w:rFonts w:asciiTheme="majorBidi" w:hAnsiTheme="majorBidi" w:cstheme="majorBidi"/>
+          <w:sz w:val="36"/>
+          <w:szCs w:val="44"/>
+        </w:rPr>
+        <w:tab/>
+      </w:r>
+      <w:r>
+        <w:rPr>
+          <w:rFonts w:asciiTheme="majorBidi" w:hAnsiTheme="majorBidi" w:cstheme="majorBidi"/>
+          <w:sz w:val="36"/>
+          <w:szCs w:val="44"/>
+        </w:rPr>
+        <w:tab/>
+      </w:r>
+      <w:r>
+        <w:rPr>
+          <w:rFonts w:asciiTheme="majorBidi" w:hAnsiTheme="majorBidi" w:cstheme="majorBidi"/>
+          <w:sz w:val="36"/>
+          <w:szCs w:val="44"/>
+        </w:rPr>
+        <w:t>“first_name”: “ice_ngai”,</w:t>
+      </w:r>
+    </w:p>
+    <w:p>
+      <w:pPr>
+        <w:pStyle w:val="ListParagraph"/>
+        <w:spacing w:after="0"/>
+        <w:ind w:left="1636"/>
+        <w:rPr>
+          <w:rFonts w:asciiTheme="majorBidi" w:hAnsiTheme="majorBidi" w:cstheme="majorBidi"/>
+          <w:sz w:val="36"/>
+          <w:szCs w:val="44"/>
+        </w:rPr>
+      </w:pPr>
+      <w:r>
+        <w:rPr>
+          <w:rFonts w:asciiTheme="majorBidi" w:hAnsiTheme="majorBidi" w:cstheme="majorBidi"/>
+          <w:sz w:val="36"/>
+          <w:szCs w:val="44"/>
+        </w:rPr>
+        <w:tab/>
+      </w:r>
+      <w:r>
+        <w:rPr>
+          <w:rFonts w:asciiTheme="majorBidi" w:hAnsiTheme="majorBidi" w:cstheme="majorBidi"/>
+          <w:sz w:val="36"/>
+          <w:szCs w:val="44"/>
+        </w:rPr>
+        <w:tab/>
+      </w:r>
+      <w:r>
+        <w:rPr>
+          <w:rFonts w:asciiTheme="majorBidi" w:hAnsiTheme="majorBidi" w:cstheme="majorBidi"/>
+          <w:sz w:val="36"/>
+          <w:szCs w:val="44"/>
+        </w:rPr>
+        <w:tab/>
+      </w:r>
+      <w:r>
+        <w:rPr>
+          <w:rFonts w:asciiTheme="majorBidi" w:hAnsiTheme="majorBidi" w:cstheme="majorBidi"/>
+          <w:sz w:val="36"/>
+          <w:szCs w:val="44"/>
+        </w:rPr>
+        <w:tab/>
+      </w:r>
+      <w:r>
+        <w:rPr>
+          <w:rFonts w:asciiTheme="majorBidi" w:hAnsiTheme="majorBidi" w:cstheme="majorBidi"/>
+          <w:sz w:val="36"/>
+          <w:szCs w:val="44"/>
+        </w:rPr>
+        <w:tab/>
+      </w:r>
+      <w:r>
+        <w:rPr>
+          <w:rFonts w:asciiTheme="majorBidi" w:hAnsiTheme="majorBidi" w:cstheme="majorBidi"/>
+          <w:sz w:val="36"/>
+          <w:szCs w:val="44"/>
+        </w:rPr>
+        <w:tab/>
+      </w:r>
+      <w:r>
+        <w:rPr>
+          <w:rFonts w:asciiTheme="majorBidi" w:hAnsiTheme="majorBidi" w:cstheme="majorBidi"/>
+          <w:sz w:val="36"/>
+          <w:szCs w:val="44"/>
+        </w:rPr>
+        <w:t>“last_name”: “jakaila”,</w:t>
+      </w:r>
+    </w:p>
+    <w:p>
+      <w:pPr>
+        <w:pStyle w:val="ListParagraph"/>
+        <w:spacing w:after="0"/>
+        <w:ind w:left="1636"/>
+        <w:rPr>
+          <w:rFonts w:asciiTheme="majorBidi" w:hAnsiTheme="majorBidi" w:cstheme="majorBidi"/>
+          <w:sz w:val="36"/>
+          <w:szCs w:val="44"/>
+        </w:rPr>
+      </w:pPr>
+      <w:r>
+        <w:rPr>
+          <w:rFonts w:asciiTheme="majorBidi" w:hAnsiTheme="majorBidi" w:cstheme="majorBidi"/>
+          <w:sz w:val="36"/>
+          <w:szCs w:val="44"/>
+        </w:rPr>
+        <w:tab/>
+      </w:r>
+      <w:r>
+        <w:rPr>
+          <w:rFonts w:asciiTheme="majorBidi" w:hAnsiTheme="majorBidi" w:cstheme="majorBidi"/>
+          <w:sz w:val="36"/>
+          <w:szCs w:val="44"/>
+        </w:rPr>
+        <w:tab/>
+      </w:r>
+      <w:r>
+        <w:rPr>
+          <w:rFonts w:asciiTheme="majorBidi" w:hAnsiTheme="majorBidi" w:cstheme="majorBidi"/>
+          <w:sz w:val="36"/>
+          <w:szCs w:val="44"/>
+        </w:rPr>
+        <w:tab/>
+      </w:r>
+      <w:r>
+        <w:rPr>
+          <w:rFonts w:asciiTheme="majorBidi" w:hAnsiTheme="majorBidi" w:cstheme="majorBidi"/>
+          <w:sz w:val="36"/>
+          <w:szCs w:val="44"/>
+        </w:rPr>
+        <w:tab/>
+      </w:r>
+      <w:r>
+        <w:rPr>
+          <w:rFonts w:asciiTheme="majorBidi" w:hAnsiTheme="majorBidi" w:cstheme="majorBidi"/>
+          <w:sz w:val="36"/>
+          <w:szCs w:val="44"/>
+        </w:rPr>
+        <w:tab/>
+      </w:r>
+      <w:r>
+        <w:rPr>
+          <w:rFonts w:asciiTheme="majorBidi" w:hAnsiTheme="majorBidi" w:cstheme="majorBidi"/>
+          <w:sz w:val="36"/>
+          <w:szCs w:val="44"/>
+        </w:rPr>
+        <w:tab/>
+      </w:r>
+      <w:r>
+        <w:rPr>
+          <w:rFonts w:asciiTheme="majorBidi" w:hAnsiTheme="majorBidi" w:cstheme="majorBidi"/>
+          <w:sz w:val="36"/>
+          <w:szCs w:val="44"/>
+        </w:rPr>
+        <w:t>“address”: “more chit”,</w:t>
+      </w:r>
+    </w:p>
+    <w:p>
+      <w:pPr>
+        <w:pStyle w:val="ListParagraph"/>
+        <w:ind w:left="1636"/>
+        <w:rPr>
+          <w:rFonts w:asciiTheme="majorBidi" w:hAnsiTheme="majorBidi" w:cstheme="majorBidi"/>
+          <w:sz w:val="36"/>
+          <w:szCs w:val="44"/>
+        </w:rPr>
+      </w:pPr>
+      <w:r>
+        <w:rPr>
           <w:rFonts w:asciiTheme="majorBidi" w:hAnsiTheme="majorBidi" w:cs="Angsana New"/>
           <w:sz w:val="36"/>
           <w:szCs w:val="36"/>
@@ -6083,7 +6099,471 @@
         </w:rPr>
         <w:t>"</w:t>
       </w:r>
-      <w:proofErr w:type="spellStart"/>
+      <w:r>
+        <w:rPr>
+          <w:rFonts w:asciiTheme="majorBidi" w:hAnsiTheme="majorBidi" w:cstheme="majorBidi"/>
+          <w:sz w:val="36"/>
+          <w:szCs w:val="44"/>
+        </w:rPr>
+        <w:t>email</w:t>
+      </w:r>
+      <w:r>
+        <w:rPr>
+          <w:rFonts w:asciiTheme="majorBidi" w:hAnsiTheme="majorBidi" w:cs="Angsana New"/>
+          <w:sz w:val="36"/>
+          <w:szCs w:val="36"/>
+          <w:cs/>
+        </w:rPr>
+        <w:t>": "</w:t>
+      </w:r>
+      <w:r>
+        <w:rPr>
+          <w:rFonts w:asciiTheme="majorBidi" w:hAnsiTheme="majorBidi" w:cstheme="majorBidi"/>
+          <w:sz w:val="36"/>
+          <w:szCs w:val="44"/>
+        </w:rPr>
+        <w:t>ice@ice</w:t>
+      </w:r>
+      <w:r>
+        <w:rPr>
+          <w:rFonts w:asciiTheme="majorBidi" w:hAnsiTheme="majorBidi" w:cs="Angsana New"/>
+          <w:sz w:val="36"/>
+          <w:szCs w:val="36"/>
+          <w:cs/>
+        </w:rPr>
+        <w:t>.</w:t>
+      </w:r>
+      <w:r>
+        <w:rPr>
+          <w:rFonts w:asciiTheme="majorBidi" w:hAnsiTheme="majorBidi" w:cstheme="majorBidi"/>
+          <w:sz w:val="36"/>
+          <w:szCs w:val="44"/>
+        </w:rPr>
+        <w:t>com</w:t>
+      </w:r>
+      <w:r>
+        <w:rPr>
+          <w:rFonts w:asciiTheme="majorBidi" w:hAnsiTheme="majorBidi" w:cs="Angsana New"/>
+          <w:sz w:val="36"/>
+          <w:szCs w:val="36"/>
+          <w:cs/>
+        </w:rPr>
+        <w:t>"</w:t>
+      </w:r>
+      <w:r>
+        <w:rPr>
+          <w:rFonts w:asciiTheme="majorBidi" w:hAnsiTheme="majorBidi" w:cstheme="majorBidi"/>
+          <w:sz w:val="36"/>
+          <w:szCs w:val="44"/>
+        </w:rPr>
+        <w:t>,</w:t>
+      </w:r>
+    </w:p>
+    <w:p>
+      <w:pPr>
+        <w:pStyle w:val="ListParagraph"/>
+        <w:ind w:left="1636"/>
+        <w:rPr>
+          <w:rFonts w:asciiTheme="majorBidi" w:hAnsiTheme="majorBidi" w:cstheme="majorBidi"/>
+          <w:sz w:val="36"/>
+          <w:szCs w:val="44"/>
+        </w:rPr>
+      </w:pPr>
+      <w:r>
+        <w:rPr>
+          <w:rFonts w:asciiTheme="majorBidi" w:hAnsiTheme="majorBidi" w:cs="Angsana New"/>
+          <w:sz w:val="36"/>
+          <w:szCs w:val="36"/>
+          <w:cs/>
+        </w:rPr>
+        <w:t xml:space="preserve">                        </w:t>
+      </w:r>
+      <w:r>
+        <w:rPr>
+          <w:rFonts w:asciiTheme="majorBidi" w:hAnsiTheme="majorBidi" w:cstheme="majorBidi"/>
+          <w:sz w:val="36"/>
+          <w:szCs w:val="44"/>
+        </w:rPr>
+        <w:tab/>
+      </w:r>
+      <w:r>
+        <w:rPr>
+          <w:rFonts w:asciiTheme="majorBidi" w:hAnsiTheme="majorBidi" w:cstheme="majorBidi"/>
+          <w:sz w:val="36"/>
+          <w:szCs w:val="44"/>
+        </w:rPr>
+        <w:tab/>
+      </w:r>
+      <w:r>
+        <w:rPr>
+          <w:rFonts w:asciiTheme="majorBidi" w:hAnsiTheme="majorBidi" w:cstheme="majorBidi"/>
+          <w:sz w:val="36"/>
+          <w:szCs w:val="44"/>
+        </w:rPr>
+        <w:tab/>
+      </w:r>
+      <w:r>
+        <w:rPr>
+          <w:rFonts w:asciiTheme="majorBidi" w:hAnsiTheme="majorBidi" w:cstheme="majorBidi"/>
+          <w:sz w:val="36"/>
+          <w:szCs w:val="44"/>
+        </w:rPr>
+        <w:tab/>
+      </w:r>
+      <w:r>
+        <w:rPr>
+          <w:rFonts w:asciiTheme="majorBidi" w:hAnsiTheme="majorBidi" w:cs="Angsana New"/>
+          <w:sz w:val="36"/>
+          <w:szCs w:val="36"/>
+          <w:cs/>
+        </w:rPr>
+        <w:t>"</w:t>
+      </w:r>
+      <w:r>
+        <w:rPr>
+          <w:rFonts w:asciiTheme="majorBidi" w:hAnsiTheme="majorBidi" w:cstheme="majorBidi"/>
+          <w:sz w:val="36"/>
+          <w:szCs w:val="44"/>
+        </w:rPr>
+        <w:t>is_superuser</w:t>
+      </w:r>
+      <w:r>
+        <w:rPr>
+          <w:rFonts w:asciiTheme="majorBidi" w:hAnsiTheme="majorBidi" w:cs="Angsana New"/>
+          <w:sz w:val="36"/>
+          <w:szCs w:val="36"/>
+          <w:cs/>
+        </w:rPr>
+        <w:t xml:space="preserve">": </w:t>
+      </w:r>
+      <w:r>
+        <w:rPr>
+          <w:rFonts w:asciiTheme="majorBidi" w:hAnsiTheme="majorBidi" w:cstheme="majorBidi"/>
+          <w:sz w:val="36"/>
+          <w:szCs w:val="44"/>
+        </w:rPr>
+        <w:t>true,</w:t>
+      </w:r>
+    </w:p>
+    <w:p>
+      <w:pPr>
+        <w:pStyle w:val="ListParagraph"/>
+        <w:ind w:left="1636"/>
+        <w:rPr>
+          <w:rFonts w:asciiTheme="majorBidi" w:hAnsiTheme="majorBidi" w:cstheme="majorBidi"/>
+          <w:sz w:val="36"/>
+          <w:szCs w:val="44"/>
+        </w:rPr>
+      </w:pPr>
+      <w:r>
+        <w:rPr>
+          <w:rFonts w:asciiTheme="majorBidi" w:hAnsiTheme="majorBidi" w:cs="Angsana New"/>
+          <w:sz w:val="36"/>
+          <w:szCs w:val="36"/>
+          <w:cs/>
+        </w:rPr>
+        <w:t xml:space="preserve">                       </w:t>
+      </w:r>
+      <w:r>
+        <w:rPr>
+          <w:rFonts w:asciiTheme="majorBidi" w:hAnsiTheme="majorBidi" w:cstheme="majorBidi"/>
+          <w:sz w:val="36"/>
+          <w:szCs w:val="44"/>
+        </w:rPr>
+        <w:tab/>
+      </w:r>
+      <w:r>
+        <w:rPr>
+          <w:rFonts w:asciiTheme="majorBidi" w:hAnsiTheme="majorBidi" w:cstheme="majorBidi"/>
+          <w:sz w:val="36"/>
+          <w:szCs w:val="44"/>
+        </w:rPr>
+        <w:tab/>
+      </w:r>
+      <w:r>
+        <w:rPr>
+          <w:rFonts w:asciiTheme="majorBidi" w:hAnsiTheme="majorBidi" w:cstheme="majorBidi"/>
+          <w:sz w:val="36"/>
+          <w:szCs w:val="44"/>
+        </w:rPr>
+        <w:tab/>
+      </w:r>
+      <w:r>
+        <w:rPr>
+          <w:rFonts w:asciiTheme="majorBidi" w:hAnsiTheme="majorBidi" w:cstheme="majorBidi"/>
+          <w:sz w:val="36"/>
+          <w:szCs w:val="44"/>
+        </w:rPr>
+        <w:tab/>
+      </w:r>
+      <w:r>
+        <w:rPr>
+          <w:rFonts w:asciiTheme="majorBidi" w:hAnsiTheme="majorBidi" w:cs="Angsana New"/>
+          <w:sz w:val="36"/>
+          <w:szCs w:val="36"/>
+          <w:cs/>
+        </w:rPr>
+        <w:t>"</w:t>
+      </w:r>
+      <w:r>
+        <w:rPr>
+          <w:rFonts w:asciiTheme="majorBidi" w:hAnsiTheme="majorBidi" w:cstheme="majorBidi"/>
+          <w:sz w:val="36"/>
+          <w:szCs w:val="44"/>
+        </w:rPr>
+        <w:t>is_staff</w:t>
+      </w:r>
+      <w:r>
+        <w:rPr>
+          <w:rFonts w:asciiTheme="majorBidi" w:hAnsiTheme="majorBidi" w:cs="Angsana New"/>
+          <w:sz w:val="36"/>
+          <w:szCs w:val="36"/>
+          <w:cs/>
+        </w:rPr>
+        <w:t xml:space="preserve">": </w:t>
+      </w:r>
+      <w:r>
+        <w:rPr>
+          <w:rFonts w:asciiTheme="majorBidi" w:hAnsiTheme="majorBidi" w:cstheme="majorBidi"/>
+          <w:sz w:val="36"/>
+          <w:szCs w:val="44"/>
+        </w:rPr>
+        <w:t>true,</w:t>
+      </w:r>
+    </w:p>
+    <w:p>
+      <w:pPr>
+        <w:pStyle w:val="ListParagraph"/>
+        <w:ind w:left="1636"/>
+        <w:rPr>
+          <w:rFonts w:asciiTheme="majorBidi" w:hAnsiTheme="majorBidi" w:cstheme="majorBidi"/>
+          <w:sz w:val="36"/>
+          <w:szCs w:val="44"/>
+        </w:rPr>
+      </w:pPr>
+      <w:r>
+        <w:rPr>
+          <w:rFonts w:asciiTheme="majorBidi" w:hAnsiTheme="majorBidi" w:cs="Angsana New"/>
+          <w:sz w:val="36"/>
+          <w:szCs w:val="36"/>
+          <w:cs/>
+        </w:rPr>
+        <w:t xml:space="preserve">                        </w:t>
+      </w:r>
+      <w:r>
+        <w:rPr>
+          <w:rFonts w:asciiTheme="majorBidi" w:hAnsiTheme="majorBidi" w:cstheme="majorBidi"/>
+          <w:sz w:val="36"/>
+          <w:szCs w:val="44"/>
+        </w:rPr>
+        <w:tab/>
+      </w:r>
+      <w:r>
+        <w:rPr>
+          <w:rFonts w:asciiTheme="majorBidi" w:hAnsiTheme="majorBidi" w:cstheme="majorBidi"/>
+          <w:sz w:val="36"/>
+          <w:szCs w:val="44"/>
+        </w:rPr>
+        <w:tab/>
+      </w:r>
+      <w:r>
+        <w:rPr>
+          <w:rFonts w:asciiTheme="majorBidi" w:hAnsiTheme="majorBidi" w:cstheme="majorBidi"/>
+          <w:sz w:val="36"/>
+          <w:szCs w:val="44"/>
+        </w:rPr>
+        <w:tab/>
+      </w:r>
+      <w:r>
+        <w:rPr>
+          <w:rFonts w:asciiTheme="majorBidi" w:hAnsiTheme="majorBidi" w:cstheme="majorBidi"/>
+          <w:sz w:val="36"/>
+          <w:szCs w:val="44"/>
+        </w:rPr>
+        <w:tab/>
+      </w:r>
+      <w:r>
+        <w:rPr>
+          <w:rFonts w:asciiTheme="majorBidi" w:hAnsiTheme="majorBidi" w:cs="Angsana New"/>
+          <w:sz w:val="36"/>
+          <w:szCs w:val="36"/>
+          <w:cs/>
+        </w:rPr>
+        <w:t>"</w:t>
+      </w:r>
+      <w:r>
+        <w:rPr>
+          <w:rFonts w:asciiTheme="majorBidi" w:hAnsiTheme="majorBidi" w:cstheme="majorBidi"/>
+          <w:sz w:val="36"/>
+          <w:szCs w:val="44"/>
+        </w:rPr>
+        <w:t>is_active</w:t>
+      </w:r>
+      <w:r>
+        <w:rPr>
+          <w:rFonts w:asciiTheme="majorBidi" w:hAnsiTheme="majorBidi" w:cs="Angsana New"/>
+          <w:sz w:val="36"/>
+          <w:szCs w:val="36"/>
+          <w:cs/>
+        </w:rPr>
+        <w:t xml:space="preserve">": </w:t>
+      </w:r>
+      <w:r>
+        <w:rPr>
+          <w:rFonts w:asciiTheme="majorBidi" w:hAnsiTheme="majorBidi" w:cstheme="majorBidi"/>
+          <w:sz w:val="36"/>
+          <w:szCs w:val="44"/>
+        </w:rPr>
+        <w:t>true,</w:t>
+      </w:r>
+    </w:p>
+    <w:p>
+      <w:pPr>
+        <w:pStyle w:val="ListParagraph"/>
+        <w:ind w:left="1636"/>
+        <w:rPr>
+          <w:rFonts w:asciiTheme="majorBidi" w:hAnsiTheme="majorBidi" w:cstheme="majorBidi"/>
+          <w:sz w:val="36"/>
+          <w:szCs w:val="44"/>
+        </w:rPr>
+      </w:pPr>
+      <w:r>
+        <w:rPr>
+          <w:rFonts w:asciiTheme="majorBidi" w:hAnsiTheme="majorBidi" w:cs="Angsana New"/>
+          <w:sz w:val="36"/>
+          <w:szCs w:val="36"/>
+          <w:cs/>
+        </w:rPr>
+        <w:t xml:space="preserve">                        </w:t>
+      </w:r>
+      <w:r>
+        <w:rPr>
+          <w:rFonts w:asciiTheme="majorBidi" w:hAnsiTheme="majorBidi" w:cstheme="majorBidi"/>
+          <w:sz w:val="36"/>
+          <w:szCs w:val="44"/>
+        </w:rPr>
+        <w:tab/>
+      </w:r>
+      <w:r>
+        <w:rPr>
+          <w:rFonts w:asciiTheme="majorBidi" w:hAnsiTheme="majorBidi" w:cstheme="majorBidi"/>
+          <w:sz w:val="36"/>
+          <w:szCs w:val="44"/>
+        </w:rPr>
+        <w:tab/>
+      </w:r>
+      <w:r>
+        <w:rPr>
+          <w:rFonts w:asciiTheme="majorBidi" w:hAnsiTheme="majorBidi" w:cstheme="majorBidi"/>
+          <w:sz w:val="36"/>
+          <w:szCs w:val="44"/>
+        </w:rPr>
+        <w:tab/>
+      </w:r>
+      <w:r>
+        <w:rPr>
+          <w:rFonts w:asciiTheme="majorBidi" w:hAnsiTheme="majorBidi" w:cstheme="majorBidi"/>
+          <w:sz w:val="36"/>
+          <w:szCs w:val="44"/>
+        </w:rPr>
+        <w:tab/>
+      </w:r>
+      <w:r>
+        <w:rPr>
+          <w:rFonts w:asciiTheme="majorBidi" w:hAnsiTheme="majorBidi" w:cs="Angsana New"/>
+          <w:sz w:val="36"/>
+          <w:szCs w:val="36"/>
+          <w:cs/>
+        </w:rPr>
+        <w:t>"</w:t>
+      </w:r>
+      <w:r>
+        <w:rPr>
+          <w:rFonts w:asciiTheme="majorBidi" w:hAnsiTheme="majorBidi" w:cstheme="majorBidi"/>
+          <w:sz w:val="36"/>
+          <w:szCs w:val="44"/>
+        </w:rPr>
+        <w:t>last_login</w:t>
+      </w:r>
+      <w:r>
+        <w:rPr>
+          <w:rFonts w:asciiTheme="majorBidi" w:hAnsiTheme="majorBidi" w:cs="Angsana New"/>
+          <w:sz w:val="36"/>
+          <w:szCs w:val="36"/>
+          <w:cs/>
+        </w:rPr>
+        <w:t xml:space="preserve">": </w:t>
+      </w:r>
+      <w:r>
+        <w:rPr>
+          <w:rFonts w:asciiTheme="majorBidi" w:hAnsiTheme="majorBidi" w:cstheme="majorBidi"/>
+          <w:sz w:val="36"/>
+          <w:szCs w:val="44"/>
+        </w:rPr>
+        <w:t>null,</w:t>
+      </w:r>
+    </w:p>
+    <w:p>
+      <w:pPr>
+        <w:pStyle w:val="ListParagraph"/>
+        <w:spacing w:after="0"/>
+        <w:ind w:left="1636"/>
+        <w:rPr>
+          <w:rFonts w:asciiTheme="majorBidi" w:hAnsiTheme="majorBidi" w:cstheme="majorBidi"/>
+          <w:sz w:val="36"/>
+          <w:szCs w:val="44"/>
+        </w:rPr>
+      </w:pPr>
+      <w:r>
+        <w:rPr>
+          <w:rFonts w:asciiTheme="majorBidi" w:hAnsiTheme="majorBidi" w:cs="Angsana New"/>
+          <w:sz w:val="36"/>
+          <w:szCs w:val="36"/>
+          <w:cs/>
+        </w:rPr>
+        <w:t xml:space="preserve">                        </w:t>
+      </w:r>
+      <w:r>
+        <w:rPr>
+          <w:rFonts w:asciiTheme="majorBidi" w:hAnsiTheme="majorBidi" w:cstheme="majorBidi"/>
+          <w:sz w:val="36"/>
+          <w:szCs w:val="44"/>
+        </w:rPr>
+        <w:tab/>
+      </w:r>
+      <w:r>
+        <w:rPr>
+          <w:rFonts w:asciiTheme="majorBidi" w:hAnsiTheme="majorBidi" w:cstheme="majorBidi"/>
+          <w:sz w:val="36"/>
+          <w:szCs w:val="44"/>
+        </w:rPr>
+        <w:tab/>
+      </w:r>
+      <w:r>
+        <w:rPr>
+          <w:rFonts w:asciiTheme="majorBidi" w:hAnsiTheme="majorBidi" w:cstheme="majorBidi"/>
+          <w:sz w:val="36"/>
+          <w:szCs w:val="44"/>
+        </w:rPr>
+        <w:tab/>
+      </w:r>
+      <w:r>
+        <w:rPr>
+          <w:rFonts w:asciiTheme="majorBidi" w:hAnsiTheme="majorBidi" w:cstheme="majorBidi"/>
+          <w:sz w:val="36"/>
+          <w:szCs w:val="44"/>
+        </w:rPr>
+        <w:tab/>
+      </w:r>
+      <w:r>
+        <w:rPr>
+          <w:rFonts w:asciiTheme="majorBidi" w:hAnsiTheme="majorBidi" w:cs="Angsana New"/>
+          <w:sz w:val="36"/>
+          <w:szCs w:val="36"/>
+          <w:cs/>
+        </w:rPr>
+        <w:t>"</w:t>
+      </w:r>
       <w:r>
         <w:rPr>
           <w:rFonts w:asciiTheme="majorBidi" w:hAnsiTheme="majorBidi" w:cstheme="majorBidi"/>
@@ -6092,7 +6572,6 @@
         </w:rPr>
         <w:t>date_joined</w:t>
       </w:r>
-      <w:proofErr w:type="spellEnd"/>
       <w:r>
         <w:rPr>
           <w:rFonts w:asciiTheme="majorBidi" w:hAnsiTheme="majorBidi" w:cs="Angsana New"/>
@@ -6949,6 +7428,7 @@
           <w:szCs w:val="36"/>
           <w:cs/>
         </w:rPr>
+        <w:lastRenderedPageBreak/>
         <w:t xml:space="preserve">                </w:t>
       </w:r>
       <w:r>
@@ -7438,7 +7918,6 @@
           <w:sz w:val="36"/>
           <w:szCs w:val="44"/>
         </w:rPr>
-        <w:lastRenderedPageBreak/>
         <w:t xml:space="preserve">Response </w:t>
       </w:r>
       <w:r>
@@ -8242,6 +8721,26 @@
     </w:p>
     <w:p>
       <w:pPr>
+        <w:spacing w:after="0"/>
+        <w:rPr>
+          <w:rFonts w:asciiTheme="majorBidi" w:hAnsiTheme="majorBidi" w:cstheme="majorBidi"/>
+          <w:sz w:val="36"/>
+          <w:szCs w:val="44"/>
+        </w:rPr>
+      </w:pPr>
+    </w:p>
+    <w:p>
+      <w:pPr>
+        <w:spacing w:after="0"/>
+        <w:rPr>
+          <w:rFonts w:asciiTheme="majorBidi" w:hAnsiTheme="majorBidi" w:cstheme="majorBidi"/>
+          <w:sz w:val="36"/>
+          <w:szCs w:val="44"/>
+        </w:rPr>
+      </w:pPr>
+    </w:p>
+    <w:p>
+      <w:pPr>
         <w:pStyle w:val="ListParagraph"/>
         <w:numPr>
           <w:ilvl w:val="0"/>
@@ -8271,7 +8770,6 @@
         </w:rPr>
         <w:t xml:space="preserve"> (/</w:t>
       </w:r>
-      <w:proofErr w:type="spellStart"/>
       <w:r>
         <w:rPr>
           <w:rFonts w:asciiTheme="majorBidi" w:hAnsiTheme="majorBidi" w:cstheme="majorBidi"/>
@@ -8280,7 +8778,6 @@
         </w:rPr>
         <w:t>user_info</w:t>
       </w:r>
-      <w:proofErr w:type="spellEnd"/>
       <w:r>
         <w:rPr>
           <w:rFonts w:asciiTheme="majorBidi" w:hAnsiTheme="majorBidi" w:cs="Angsana New"/>
@@ -8764,7 +9261,6 @@
           <w:sz w:val="36"/>
           <w:szCs w:val="44"/>
         </w:rPr>
-        <w:lastRenderedPageBreak/>
         <w:tab/>
       </w:r>
       <w:r>
@@ -8987,7 +9483,6 @@
         </w:rPr>
         <w:t>"</w:t>
       </w:r>
-      <w:proofErr w:type="spellStart"/>
       <w:r>
         <w:rPr>
           <w:rFonts w:asciiTheme="majorBidi" w:hAnsiTheme="majorBidi" w:cstheme="majorBidi"/>
@@ -8996,7 +9491,6 @@
         </w:rPr>
         <w:t>user_data</w:t>
       </w:r>
-      <w:proofErr w:type="spellEnd"/>
       <w:r>
         <w:rPr>
           <w:rFonts w:asciiTheme="majorBidi" w:hAnsiTheme="majorBidi" w:cs="Angsana New"/>
@@ -9178,7 +9672,6 @@
         </w:rPr>
         <w:t>": "</w:t>
       </w:r>
-      <w:proofErr w:type="spellStart"/>
       <w:r>
         <w:rPr>
           <w:rFonts w:asciiTheme="majorBidi" w:hAnsiTheme="majorBidi" w:cstheme="majorBidi"/>
@@ -9187,7 +9680,6 @@
         </w:rPr>
         <w:t>enceladus</w:t>
       </w:r>
-      <w:proofErr w:type="spellEnd"/>
       <w:r>
         <w:rPr>
           <w:rFonts w:asciiTheme="majorBidi" w:hAnsiTheme="majorBidi" w:cs="Angsana New"/>
@@ -9386,7 +9878,6 @@
         </w:rPr>
         <w:t>"</w:t>
       </w:r>
-      <w:proofErr w:type="spellStart"/>
       <w:r>
         <w:rPr>
           <w:rFonts w:asciiTheme="majorBidi" w:hAnsiTheme="majorBidi" w:cstheme="majorBidi"/>
@@ -9395,7 +9886,6 @@
         </w:rPr>
         <w:t>is_active</w:t>
       </w:r>
-      <w:proofErr w:type="spellEnd"/>
       <w:r>
         <w:rPr>
           <w:rFonts w:asciiTheme="majorBidi" w:hAnsiTheme="majorBidi" w:cs="Angsana New"/>
@@ -9662,6 +10152,7 @@
           <w:szCs w:val="36"/>
           <w:cs/>
         </w:rPr>
+        <w:lastRenderedPageBreak/>
         <w:t xml:space="preserve">                </w:t>
       </w:r>
       <w:r>
@@ -10382,7 +10873,6 @@
           <w:sz w:val="36"/>
           <w:szCs w:val="44"/>
         </w:rPr>
-        <w:lastRenderedPageBreak/>
         <w:t>Body</w:t>
       </w:r>
       <w:r>
@@ -11053,7 +11543,6 @@
         </w:rPr>
         <w:t>"</w:t>
       </w:r>
-      <w:proofErr w:type="spellStart"/>
       <w:r>
         <w:rPr>
           <w:rFonts w:asciiTheme="majorBidi" w:hAnsiTheme="majorBidi" w:cstheme="majorBidi"/>
@@ -11062,7 +11551,6 @@
         </w:rPr>
         <w:t>user_data</w:t>
       </w:r>
-      <w:proofErr w:type="spellEnd"/>
       <w:r>
         <w:rPr>
           <w:rFonts w:asciiTheme="majorBidi" w:hAnsiTheme="majorBidi" w:cs="Angsana New"/>
@@ -11184,6 +11672,7 @@
           <w:szCs w:val="36"/>
           <w:cs/>
         </w:rPr>
+        <w:lastRenderedPageBreak/>
         <w:t xml:space="preserve">                        </w:t>
       </w:r>
       <w:r>
@@ -11244,7 +11733,6 @@
         </w:rPr>
         <w:t>": "</w:t>
       </w:r>
-      <w:proofErr w:type="spellStart"/>
       <w:r>
         <w:rPr>
           <w:rFonts w:asciiTheme="majorBidi" w:hAnsiTheme="majorBidi" w:cstheme="majorBidi"/>
@@ -11253,7 +11741,6 @@
         </w:rPr>
         <w:t>enceladus</w:t>
       </w:r>
-      <w:proofErr w:type="spellEnd"/>
       <w:r>
         <w:rPr>
           <w:rFonts w:asciiTheme="majorBidi" w:hAnsiTheme="majorBidi" w:cs="Angsana New"/>
@@ -11468,7 +11955,6 @@
         </w:rPr>
         <w:t>"</w:t>
       </w:r>
-      <w:proofErr w:type="spellStart"/>
       <w:r>
         <w:rPr>
           <w:rFonts w:asciiTheme="majorBidi" w:hAnsiTheme="majorBidi" w:cstheme="majorBidi"/>
@@ -11477,7 +11963,6 @@
         </w:rPr>
         <w:t>is_superuser</w:t>
       </w:r>
-      <w:proofErr w:type="spellEnd"/>
       <w:r>
         <w:rPr>
           <w:rFonts w:asciiTheme="majorBidi" w:hAnsiTheme="majorBidi" w:cs="Angsana New"/>
@@ -11556,7 +12041,6 @@
         </w:rPr>
         <w:t>"</w:t>
       </w:r>
-      <w:proofErr w:type="spellStart"/>
       <w:r>
         <w:rPr>
           <w:rFonts w:asciiTheme="majorBidi" w:hAnsiTheme="majorBidi" w:cstheme="majorBidi"/>
@@ -11565,7 +12049,6 @@
         </w:rPr>
         <w:t>is_staff</w:t>
       </w:r>
-      <w:proofErr w:type="spellEnd"/>
       <w:r>
         <w:rPr>
           <w:rFonts w:asciiTheme="majorBidi" w:hAnsiTheme="majorBidi" w:cs="Angsana New"/>
@@ -11644,7 +12127,6 @@
         </w:rPr>
         <w:t>"</w:t>
       </w:r>
-      <w:proofErr w:type="spellStart"/>
       <w:r>
         <w:rPr>
           <w:rFonts w:asciiTheme="majorBidi" w:hAnsiTheme="majorBidi" w:cstheme="majorBidi"/>
@@ -11653,7 +12135,6 @@
         </w:rPr>
         <w:t>is_active</w:t>
       </w:r>
-      <w:proofErr w:type="spellEnd"/>
       <w:r>
         <w:rPr>
           <w:rFonts w:asciiTheme="majorBidi" w:hAnsiTheme="majorBidi" w:cs="Angsana New"/>
@@ -11732,7 +12213,6 @@
         </w:rPr>
         <w:t>"</w:t>
       </w:r>
-      <w:proofErr w:type="spellStart"/>
       <w:r>
         <w:rPr>
           <w:rFonts w:asciiTheme="majorBidi" w:hAnsiTheme="majorBidi" w:cstheme="majorBidi"/>
@@ -11741,7 +12221,6 @@
         </w:rPr>
         <w:t>last_login</w:t>
       </w:r>
-      <w:proofErr w:type="spellEnd"/>
       <w:r>
         <w:rPr>
           <w:rFonts w:asciiTheme="majorBidi" w:hAnsiTheme="majorBidi" w:cs="Angsana New"/>
@@ -11821,7 +12300,6 @@
         </w:rPr>
         <w:t>"</w:t>
       </w:r>
-      <w:proofErr w:type="spellStart"/>
       <w:r>
         <w:rPr>
           <w:rFonts w:asciiTheme="majorBidi" w:hAnsiTheme="majorBidi" w:cstheme="majorBidi"/>
@@ -11830,7 +12308,6 @@
         </w:rPr>
         <w:t>date_joined</w:t>
       </w:r>
-      <w:proofErr w:type="spellEnd"/>
       <w:r>
         <w:rPr>
           <w:rFonts w:asciiTheme="majorBidi" w:hAnsiTheme="majorBidi" w:cs="Angsana New"/>
@@ -12185,7 +12662,6 @@
           <w:szCs w:val="36"/>
           <w:cs/>
         </w:rPr>
-        <w:lastRenderedPageBreak/>
         <w:t xml:space="preserve">                </w:t>
       </w:r>
       <w:r>
@@ -13080,6 +13556,7 @@
           <w:sz w:val="36"/>
           <w:szCs w:val="36"/>
         </w:rPr>
+        <w:lastRenderedPageBreak/>
         <w:t xml:space="preserve">                         }</w:t>
       </w:r>
     </w:p>
@@ -14061,6 +14538,7 @@
           <w:sz w:val="36"/>
           <w:szCs w:val="44"/>
         </w:rPr>
+        <w:lastRenderedPageBreak/>
         <w:tab/>
         <w:t>}</w:t>
       </w:r>
@@ -14768,7 +15246,6 @@
           <w:szCs w:val="36"/>
           <w:cs/>
         </w:rPr>
-        <w:lastRenderedPageBreak/>
         <w:t xml:space="preserve">            </w:t>
       </w:r>
       <w:r>
@@ -15450,6 +15927,7 @@
           <w:sz w:val="36"/>
           <w:szCs w:val="44"/>
         </w:rPr>
+        <w:lastRenderedPageBreak/>
         <w:t>Detail</w:t>
       </w:r>
       <w:r>
@@ -16076,7 +16554,6 @@
         </w:rPr>
         <w:t xml:space="preserve"> "</w:t>
       </w:r>
-      <w:proofErr w:type="spellStart"/>
       <w:r>
         <w:rPr>
           <w:rFonts w:asciiTheme="majorBidi" w:hAnsiTheme="majorBidi" w:cstheme="majorBidi"/>
@@ -16085,7 +16562,6 @@
         </w:rPr>
         <w:t>is_allowed</w:t>
       </w:r>
-      <w:proofErr w:type="spellEnd"/>
       <w:r>
         <w:rPr>
           <w:rFonts w:asciiTheme="majorBidi" w:hAnsiTheme="majorBidi" w:cs="Angsana New"/>
@@ -16122,7 +16598,6 @@
           <w:szCs w:val="36"/>
           <w:cs/>
         </w:rPr>
-        <w:lastRenderedPageBreak/>
         <w:t xml:space="preserve">                </w:t>
       </w:r>
       <w:r>
@@ -16784,7 +17259,7 @@
           <w:rPr>
             <w:noProof/>
           </w:rPr>
-          <w:t>12</w:t>
+          <w:t>4</w:t>
         </w:r>
         <w:r>
           <w:rPr>
@@ -18608,7 +19083,6 @@
   <w:style w:type="character" w:default="1" w:styleId="DefaultParagraphFont">
     <w:name w:val="Default Paragraph Font"/>
     <w:uiPriority w:val="1"/>
-    <w:semiHidden/>
     <w:unhideWhenUsed/>
   </w:style>
   <w:style w:type="table" w:default="1" w:styleId="TableNormal">
@@ -19188,7 +19662,7 @@
 </file>
 
 <file path=customXml/itemProps1.xml><?xml version="1.0" encoding="utf-8"?>
-<ds:datastoreItem xmlns:ds="http://schemas.openxmlformats.org/officeDocument/2006/customXml" ds:itemID="{B041E8F7-FC59-4185-8789-7F1B86A29C90}">
+<ds:datastoreItem xmlns:ds="http://schemas.openxmlformats.org/officeDocument/2006/customXml" ds:itemID="{09BDD489-5559-4EF4-9E63-EE5F576E0A48}">
   <ds:schemaRefs>
     <ds:schemaRef ds:uri="http://schemas.openxmlformats.org/officeDocument/2006/bibliography"/>
   </ds:schemaRefs>

</xml_diff>